<commit_message>
Complete solutions to the SQL exercises with the exception of activity 6
</commit_message>
<xml_diff>
--- a/SQL/Ejercicios de SQL - Futit.docx
+++ b/SQL/Ejercicios de SQL - Futit.docx
@@ -16,6 +16,2148 @@
         <w:t xml:space="preserve">Ejercicios de SQL</w:t>
       </w:r>
     </w:p>
+    <w:p>
+      <w:pPr>
+        <w:rPr/>
+      </w:pPr>
+      <w:r>
+        <w:rPr>
+          <w:rtl w:val="0"/>
+        </w:rPr>
+        <w:t xml:space="preserve">Puede probar el código en </w:t>
+      </w:r>
+      <w:hyperlink r:id="rId6">
+        <w:r>
+          <w:rPr>
+            <w:color w:val="1155cc"/>
+            <w:u w:val="single"/>
+            <w:rtl w:val="0"/>
+          </w:rPr>
+          <w:t xml:space="preserve">http://sqlfiddle.com/</w:t>
+        </w:r>
+      </w:hyperlink>
+      <w:r>
+        <w:rPr>
+          <w:rtl w:val="0"/>
+        </w:rPr>
+      </w:r>
+    </w:p>
+    <w:p>
+      <w:pPr>
+        <w:rPr/>
+      </w:pPr>
+      <w:r>
+        <w:rPr>
+          <w:rtl w:val="0"/>
+        </w:rPr>
+        <w:t xml:space="preserve">Donde el Schema es:</w:t>
+      </w:r>
+    </w:p>
+    <w:p>
+      <w:pPr>
+        <w:rPr/>
+      </w:pPr>
+      <w:r>
+        <w:rPr>
+          <w:rtl w:val="0"/>
+        </w:rPr>
+      </w:r>
+    </w:p>
+    <w:tbl>
+      <w:tblPr>
+        <w:tblStyle w:val="Table1"/>
+        <w:tblW w:w="9029.0" w:type="dxa"/>
+        <w:jc w:val="left"/>
+        <w:tblInd w:w="100.0" w:type="pct"/>
+        <w:tblBorders>
+          <w:top w:color="000000" w:space="0" w:sz="8" w:val="single"/>
+          <w:left w:color="000000" w:space="0" w:sz="8" w:val="single"/>
+          <w:bottom w:color="000000" w:space="0" w:sz="8" w:val="single"/>
+          <w:right w:color="000000" w:space="0" w:sz="8" w:val="single"/>
+          <w:insideH w:color="000000" w:space="0" w:sz="8" w:val="single"/>
+          <w:insideV w:color="000000" w:space="0" w:sz="8" w:val="single"/>
+        </w:tblBorders>
+        <w:tblLayout w:type="fixed"/>
+        <w:tblLook w:val="0600"/>
+      </w:tblPr>
+      <w:tblGrid>
+        <w:gridCol w:w="9029"/>
+        <w:tblGridChange w:id="0">
+          <w:tblGrid>
+            <w:gridCol w:w="9029"/>
+          </w:tblGrid>
+        </w:tblGridChange>
+      </w:tblGrid>
+      <w:tr>
+        <w:trPr>
+          <w:cantSplit w:val="0"/>
+          <w:tblHeader w:val="0"/>
+        </w:trPr>
+        <w:tc>
+          <w:tcPr>
+            <w:shd w:fill="auto" w:val="clear"/>
+            <w:tcMar>
+              <w:top w:w="100.0" w:type="dxa"/>
+              <w:left w:w="100.0" w:type="dxa"/>
+              <w:bottom w:w="100.0" w:type="dxa"/>
+              <w:right w:w="100.0" w:type="dxa"/>
+            </w:tcMar>
+            <w:vAlign w:val="top"/>
+          </w:tcPr>
+          <w:p>
+            <w:pPr>
+              <w:keepNext w:val="0"/>
+              <w:keepLines w:val="0"/>
+              <w:pageBreakBefore w:val="0"/>
+              <w:widowControl w:val="0"/>
+              <w:pBdr>
+                <w:top w:space="0" w:sz="0" w:val="nil"/>
+                <w:left w:space="0" w:sz="0" w:val="nil"/>
+                <w:bottom w:space="0" w:sz="0" w:val="nil"/>
+                <w:right w:space="0" w:sz="0" w:val="nil"/>
+                <w:between w:space="0" w:sz="0" w:val="nil"/>
+              </w:pBdr>
+              <w:shd w:fill="auto" w:val="clear"/>
+              <w:spacing w:after="0" w:before="0" w:line="240" w:lineRule="auto"/>
+              <w:ind w:left="0" w:right="0" w:firstLine="0"/>
+              <w:jc w:val="left"/>
+              <w:rPr>
+                <w:rFonts w:ascii="Consolas" w:cs="Consolas" w:eastAsia="Consolas" w:hAnsi="Consolas"/>
+              </w:rPr>
+            </w:pPr>
+            <w:r>
+              <w:rPr>
+                <w:rFonts w:ascii="Consolas" w:cs="Consolas" w:eastAsia="Consolas" w:hAnsi="Consolas"/>
+                <w:rtl w:val="0"/>
+              </w:rPr>
+              <w:t xml:space="preserve">-- Create AD_Window table</w:t>
+            </w:r>
+          </w:p>
+          <w:p>
+            <w:pPr>
+              <w:keepNext w:val="0"/>
+              <w:keepLines w:val="0"/>
+              <w:pageBreakBefore w:val="0"/>
+              <w:widowControl w:val="0"/>
+              <w:pBdr>
+                <w:top w:space="0" w:sz="0" w:val="nil"/>
+                <w:left w:space="0" w:sz="0" w:val="nil"/>
+                <w:bottom w:space="0" w:sz="0" w:val="nil"/>
+                <w:right w:space="0" w:sz="0" w:val="nil"/>
+                <w:between w:space="0" w:sz="0" w:val="nil"/>
+              </w:pBdr>
+              <w:shd w:fill="auto" w:val="clear"/>
+              <w:spacing w:after="0" w:before="0" w:line="240" w:lineRule="auto"/>
+              <w:ind w:left="0" w:right="0" w:firstLine="0"/>
+              <w:jc w:val="left"/>
+              <w:rPr>
+                <w:rFonts w:ascii="Consolas" w:cs="Consolas" w:eastAsia="Consolas" w:hAnsi="Consolas"/>
+              </w:rPr>
+            </w:pPr>
+            <w:r>
+              <w:rPr>
+                <w:rFonts w:ascii="Consolas" w:cs="Consolas" w:eastAsia="Consolas" w:hAnsi="Consolas"/>
+                <w:rtl w:val="0"/>
+              </w:rPr>
+              <w:t xml:space="preserve">create table AD_Window(</w:t>
+            </w:r>
+          </w:p>
+          <w:p>
+            <w:pPr>
+              <w:keepNext w:val="0"/>
+              <w:keepLines w:val="0"/>
+              <w:pageBreakBefore w:val="0"/>
+              <w:widowControl w:val="0"/>
+              <w:pBdr>
+                <w:top w:space="0" w:sz="0" w:val="nil"/>
+                <w:left w:space="0" w:sz="0" w:val="nil"/>
+                <w:bottom w:space="0" w:sz="0" w:val="nil"/>
+                <w:right w:space="0" w:sz="0" w:val="nil"/>
+                <w:between w:space="0" w:sz="0" w:val="nil"/>
+              </w:pBdr>
+              <w:shd w:fill="auto" w:val="clear"/>
+              <w:spacing w:after="0" w:before="0" w:line="240" w:lineRule="auto"/>
+              <w:ind w:left="0" w:right="0" w:firstLine="0"/>
+              <w:jc w:val="left"/>
+              <w:rPr>
+                <w:rFonts w:ascii="Consolas" w:cs="Consolas" w:eastAsia="Consolas" w:hAnsi="Consolas"/>
+              </w:rPr>
+            </w:pPr>
+            <w:r>
+              <w:rPr>
+                <w:rFonts w:ascii="Consolas" w:cs="Consolas" w:eastAsia="Consolas" w:hAnsi="Consolas"/>
+                <w:rtl w:val="0"/>
+              </w:rPr>
+              <w:t xml:space="preserve">  AD_Window_ID int not null auto_increment,</w:t>
+            </w:r>
+          </w:p>
+          <w:p>
+            <w:pPr>
+              <w:keepNext w:val="0"/>
+              <w:keepLines w:val="0"/>
+              <w:pageBreakBefore w:val="0"/>
+              <w:widowControl w:val="0"/>
+              <w:pBdr>
+                <w:top w:space="0" w:sz="0" w:val="nil"/>
+                <w:left w:space="0" w:sz="0" w:val="nil"/>
+                <w:bottom w:space="0" w:sz="0" w:val="nil"/>
+                <w:right w:space="0" w:sz="0" w:val="nil"/>
+                <w:between w:space="0" w:sz="0" w:val="nil"/>
+              </w:pBdr>
+              <w:shd w:fill="auto" w:val="clear"/>
+              <w:spacing w:after="0" w:before="0" w:line="240" w:lineRule="auto"/>
+              <w:ind w:left="0" w:right="0" w:firstLine="0"/>
+              <w:jc w:val="left"/>
+              <w:rPr>
+                <w:rFonts w:ascii="Consolas" w:cs="Consolas" w:eastAsia="Consolas" w:hAnsi="Consolas"/>
+              </w:rPr>
+            </w:pPr>
+            <w:r>
+              <w:rPr>
+                <w:rFonts w:ascii="Consolas" w:cs="Consolas" w:eastAsia="Consolas" w:hAnsi="Consolas"/>
+                <w:rtl w:val="0"/>
+              </w:rPr>
+              <w:t xml:space="preserve">  Name char(25),</w:t>
+            </w:r>
+          </w:p>
+          <w:p>
+            <w:pPr>
+              <w:keepNext w:val="0"/>
+              <w:keepLines w:val="0"/>
+              <w:pageBreakBefore w:val="0"/>
+              <w:widowControl w:val="0"/>
+              <w:pBdr>
+                <w:top w:space="0" w:sz="0" w:val="nil"/>
+                <w:left w:space="0" w:sz="0" w:val="nil"/>
+                <w:bottom w:space="0" w:sz="0" w:val="nil"/>
+                <w:right w:space="0" w:sz="0" w:val="nil"/>
+                <w:between w:space="0" w:sz="0" w:val="nil"/>
+              </w:pBdr>
+              <w:shd w:fill="auto" w:val="clear"/>
+              <w:spacing w:after="0" w:before="0" w:line="240" w:lineRule="auto"/>
+              <w:ind w:left="0" w:right="0" w:firstLine="0"/>
+              <w:jc w:val="left"/>
+              <w:rPr>
+                <w:rFonts w:ascii="Consolas" w:cs="Consolas" w:eastAsia="Consolas" w:hAnsi="Consolas"/>
+              </w:rPr>
+            </w:pPr>
+            <w:r>
+              <w:rPr>
+                <w:rFonts w:ascii="Consolas" w:cs="Consolas" w:eastAsia="Consolas" w:hAnsi="Consolas"/>
+                <w:rtl w:val="0"/>
+              </w:rPr>
+              <w:t xml:space="preserve">  primary key(AD_Window_ID)</w:t>
+            </w:r>
+          </w:p>
+          <w:p>
+            <w:pPr>
+              <w:keepNext w:val="0"/>
+              <w:keepLines w:val="0"/>
+              <w:pageBreakBefore w:val="0"/>
+              <w:widowControl w:val="0"/>
+              <w:pBdr>
+                <w:top w:space="0" w:sz="0" w:val="nil"/>
+                <w:left w:space="0" w:sz="0" w:val="nil"/>
+                <w:bottom w:space="0" w:sz="0" w:val="nil"/>
+                <w:right w:space="0" w:sz="0" w:val="nil"/>
+                <w:between w:space="0" w:sz="0" w:val="nil"/>
+              </w:pBdr>
+              <w:shd w:fill="auto" w:val="clear"/>
+              <w:spacing w:after="0" w:before="0" w:line="240" w:lineRule="auto"/>
+              <w:ind w:left="0" w:right="0" w:firstLine="0"/>
+              <w:jc w:val="left"/>
+              <w:rPr>
+                <w:rFonts w:ascii="Consolas" w:cs="Consolas" w:eastAsia="Consolas" w:hAnsi="Consolas"/>
+              </w:rPr>
+            </w:pPr>
+            <w:r>
+              <w:rPr>
+                <w:rFonts w:ascii="Consolas" w:cs="Consolas" w:eastAsia="Consolas" w:hAnsi="Consolas"/>
+                <w:rtl w:val="0"/>
+              </w:rPr>
+              <w:t xml:space="preserve">);</w:t>
+            </w:r>
+          </w:p>
+          <w:p>
+            <w:pPr>
+              <w:keepNext w:val="0"/>
+              <w:keepLines w:val="0"/>
+              <w:pageBreakBefore w:val="0"/>
+              <w:widowControl w:val="0"/>
+              <w:pBdr>
+                <w:top w:space="0" w:sz="0" w:val="nil"/>
+                <w:left w:space="0" w:sz="0" w:val="nil"/>
+                <w:bottom w:space="0" w:sz="0" w:val="nil"/>
+                <w:right w:space="0" w:sz="0" w:val="nil"/>
+                <w:between w:space="0" w:sz="0" w:val="nil"/>
+              </w:pBdr>
+              <w:shd w:fill="auto" w:val="clear"/>
+              <w:spacing w:after="0" w:before="0" w:line="240" w:lineRule="auto"/>
+              <w:ind w:left="0" w:right="0" w:firstLine="0"/>
+              <w:jc w:val="left"/>
+              <w:rPr>
+                <w:rFonts w:ascii="Consolas" w:cs="Consolas" w:eastAsia="Consolas" w:hAnsi="Consolas"/>
+              </w:rPr>
+            </w:pPr>
+            <w:r>
+              <w:rPr>
+                <w:rFonts w:ascii="Consolas" w:cs="Consolas" w:eastAsia="Consolas" w:hAnsi="Consolas"/>
+                <w:rtl w:val="0"/>
+              </w:rPr>
+              <w:t xml:space="preserve">-- We put some data</w:t>
+            </w:r>
+          </w:p>
+          <w:p>
+            <w:pPr>
+              <w:keepNext w:val="0"/>
+              <w:keepLines w:val="0"/>
+              <w:pageBreakBefore w:val="0"/>
+              <w:widowControl w:val="0"/>
+              <w:pBdr>
+                <w:top w:space="0" w:sz="0" w:val="nil"/>
+                <w:left w:space="0" w:sz="0" w:val="nil"/>
+                <w:bottom w:space="0" w:sz="0" w:val="nil"/>
+                <w:right w:space="0" w:sz="0" w:val="nil"/>
+                <w:between w:space="0" w:sz="0" w:val="nil"/>
+              </w:pBdr>
+              <w:shd w:fill="auto" w:val="clear"/>
+              <w:spacing w:after="0" w:before="0" w:line="240" w:lineRule="auto"/>
+              <w:ind w:left="0" w:right="0" w:firstLine="0"/>
+              <w:jc w:val="left"/>
+              <w:rPr>
+                <w:rFonts w:ascii="Consolas" w:cs="Consolas" w:eastAsia="Consolas" w:hAnsi="Consolas"/>
+              </w:rPr>
+            </w:pPr>
+            <w:r>
+              <w:rPr>
+                <w:rFonts w:ascii="Consolas" w:cs="Consolas" w:eastAsia="Consolas" w:hAnsi="Consolas"/>
+                <w:rtl w:val="0"/>
+              </w:rPr>
+              <w:t xml:space="preserve">insert into AD_Window values(1, 'Window 1');</w:t>
+            </w:r>
+          </w:p>
+          <w:p>
+            <w:pPr>
+              <w:keepNext w:val="0"/>
+              <w:keepLines w:val="0"/>
+              <w:pageBreakBefore w:val="0"/>
+              <w:widowControl w:val="0"/>
+              <w:pBdr>
+                <w:top w:space="0" w:sz="0" w:val="nil"/>
+                <w:left w:space="0" w:sz="0" w:val="nil"/>
+                <w:bottom w:space="0" w:sz="0" w:val="nil"/>
+                <w:right w:space="0" w:sz="0" w:val="nil"/>
+                <w:between w:space="0" w:sz="0" w:val="nil"/>
+              </w:pBdr>
+              <w:shd w:fill="auto" w:val="clear"/>
+              <w:spacing w:after="0" w:before="0" w:line="240" w:lineRule="auto"/>
+              <w:ind w:left="0" w:right="0" w:firstLine="0"/>
+              <w:jc w:val="left"/>
+              <w:rPr>
+                <w:rFonts w:ascii="Consolas" w:cs="Consolas" w:eastAsia="Consolas" w:hAnsi="Consolas"/>
+              </w:rPr>
+            </w:pPr>
+            <w:r>
+              <w:rPr>
+                <w:rFonts w:ascii="Consolas" w:cs="Consolas" w:eastAsia="Consolas" w:hAnsi="Consolas"/>
+                <w:rtl w:val="0"/>
+              </w:rPr>
+              <w:t xml:space="preserve">insert into AD_Window values(2, 'Window 2');</w:t>
+            </w:r>
+          </w:p>
+          <w:p>
+            <w:pPr>
+              <w:keepNext w:val="0"/>
+              <w:keepLines w:val="0"/>
+              <w:pageBreakBefore w:val="0"/>
+              <w:widowControl w:val="0"/>
+              <w:pBdr>
+                <w:top w:space="0" w:sz="0" w:val="nil"/>
+                <w:left w:space="0" w:sz="0" w:val="nil"/>
+                <w:bottom w:space="0" w:sz="0" w:val="nil"/>
+                <w:right w:space="0" w:sz="0" w:val="nil"/>
+                <w:between w:space="0" w:sz="0" w:val="nil"/>
+              </w:pBdr>
+              <w:shd w:fill="auto" w:val="clear"/>
+              <w:spacing w:after="0" w:before="0" w:line="240" w:lineRule="auto"/>
+              <w:ind w:left="0" w:right="0" w:firstLine="0"/>
+              <w:jc w:val="left"/>
+              <w:rPr>
+                <w:rFonts w:ascii="Consolas" w:cs="Consolas" w:eastAsia="Consolas" w:hAnsi="Consolas"/>
+              </w:rPr>
+            </w:pPr>
+            <w:r>
+              <w:rPr>
+                <w:rFonts w:ascii="Consolas" w:cs="Consolas" w:eastAsia="Consolas" w:hAnsi="Consolas"/>
+                <w:rtl w:val="0"/>
+              </w:rPr>
+              <w:t xml:space="preserve">insert into AD_Window values(3, 'Window 3');</w:t>
+            </w:r>
+          </w:p>
+          <w:p>
+            <w:pPr>
+              <w:keepNext w:val="0"/>
+              <w:keepLines w:val="0"/>
+              <w:pageBreakBefore w:val="0"/>
+              <w:widowControl w:val="0"/>
+              <w:pBdr>
+                <w:top w:space="0" w:sz="0" w:val="nil"/>
+                <w:left w:space="0" w:sz="0" w:val="nil"/>
+                <w:bottom w:space="0" w:sz="0" w:val="nil"/>
+                <w:right w:space="0" w:sz="0" w:val="nil"/>
+                <w:between w:space="0" w:sz="0" w:val="nil"/>
+              </w:pBdr>
+              <w:shd w:fill="auto" w:val="clear"/>
+              <w:spacing w:after="0" w:before="0" w:line="240" w:lineRule="auto"/>
+              <w:ind w:left="0" w:right="0" w:firstLine="0"/>
+              <w:jc w:val="left"/>
+              <w:rPr>
+                <w:rFonts w:ascii="Consolas" w:cs="Consolas" w:eastAsia="Consolas" w:hAnsi="Consolas"/>
+              </w:rPr>
+            </w:pPr>
+            <w:r>
+              <w:rPr>
+                <w:rtl w:val="0"/>
+              </w:rPr>
+            </w:r>
+          </w:p>
+          <w:p>
+            <w:pPr>
+              <w:keepNext w:val="0"/>
+              <w:keepLines w:val="0"/>
+              <w:pageBreakBefore w:val="0"/>
+              <w:widowControl w:val="0"/>
+              <w:pBdr>
+                <w:top w:space="0" w:sz="0" w:val="nil"/>
+                <w:left w:space="0" w:sz="0" w:val="nil"/>
+                <w:bottom w:space="0" w:sz="0" w:val="nil"/>
+                <w:right w:space="0" w:sz="0" w:val="nil"/>
+                <w:between w:space="0" w:sz="0" w:val="nil"/>
+              </w:pBdr>
+              <w:shd w:fill="auto" w:val="clear"/>
+              <w:spacing w:after="0" w:before="0" w:line="240" w:lineRule="auto"/>
+              <w:ind w:left="0" w:right="0" w:firstLine="0"/>
+              <w:jc w:val="left"/>
+              <w:rPr>
+                <w:rFonts w:ascii="Consolas" w:cs="Consolas" w:eastAsia="Consolas" w:hAnsi="Consolas"/>
+              </w:rPr>
+            </w:pPr>
+            <w:r>
+              <w:rPr>
+                <w:rFonts w:ascii="Consolas" w:cs="Consolas" w:eastAsia="Consolas" w:hAnsi="Consolas"/>
+                <w:rtl w:val="0"/>
+              </w:rPr>
+              <w:t xml:space="preserve">-- Create AD_Tab table</w:t>
+            </w:r>
+          </w:p>
+          <w:p>
+            <w:pPr>
+              <w:keepNext w:val="0"/>
+              <w:keepLines w:val="0"/>
+              <w:pageBreakBefore w:val="0"/>
+              <w:widowControl w:val="0"/>
+              <w:pBdr>
+                <w:top w:space="0" w:sz="0" w:val="nil"/>
+                <w:left w:space="0" w:sz="0" w:val="nil"/>
+                <w:bottom w:space="0" w:sz="0" w:val="nil"/>
+                <w:right w:space="0" w:sz="0" w:val="nil"/>
+                <w:between w:space="0" w:sz="0" w:val="nil"/>
+              </w:pBdr>
+              <w:shd w:fill="auto" w:val="clear"/>
+              <w:spacing w:after="0" w:before="0" w:line="240" w:lineRule="auto"/>
+              <w:ind w:left="0" w:right="0" w:firstLine="0"/>
+              <w:jc w:val="left"/>
+              <w:rPr>
+                <w:rFonts w:ascii="Consolas" w:cs="Consolas" w:eastAsia="Consolas" w:hAnsi="Consolas"/>
+              </w:rPr>
+            </w:pPr>
+            <w:r>
+              <w:rPr>
+                <w:rFonts w:ascii="Consolas" w:cs="Consolas" w:eastAsia="Consolas" w:hAnsi="Consolas"/>
+                <w:rtl w:val="0"/>
+              </w:rPr>
+              <w:t xml:space="preserve">create table AD_Tab(</w:t>
+            </w:r>
+          </w:p>
+          <w:p>
+            <w:pPr>
+              <w:keepNext w:val="0"/>
+              <w:keepLines w:val="0"/>
+              <w:pageBreakBefore w:val="0"/>
+              <w:widowControl w:val="0"/>
+              <w:pBdr>
+                <w:top w:space="0" w:sz="0" w:val="nil"/>
+                <w:left w:space="0" w:sz="0" w:val="nil"/>
+                <w:bottom w:space="0" w:sz="0" w:val="nil"/>
+                <w:right w:space="0" w:sz="0" w:val="nil"/>
+                <w:between w:space="0" w:sz="0" w:val="nil"/>
+              </w:pBdr>
+              <w:shd w:fill="auto" w:val="clear"/>
+              <w:spacing w:after="0" w:before="0" w:line="240" w:lineRule="auto"/>
+              <w:ind w:left="0" w:right="0" w:firstLine="0"/>
+              <w:jc w:val="left"/>
+              <w:rPr>
+                <w:rFonts w:ascii="Consolas" w:cs="Consolas" w:eastAsia="Consolas" w:hAnsi="Consolas"/>
+              </w:rPr>
+            </w:pPr>
+            <w:r>
+              <w:rPr>
+                <w:rFonts w:ascii="Consolas" w:cs="Consolas" w:eastAsia="Consolas" w:hAnsi="Consolas"/>
+                <w:rtl w:val="0"/>
+              </w:rPr>
+              <w:t xml:space="preserve">  AD_Tab_ID int not null auto_increment,</w:t>
+            </w:r>
+          </w:p>
+          <w:p>
+            <w:pPr>
+              <w:keepNext w:val="0"/>
+              <w:keepLines w:val="0"/>
+              <w:pageBreakBefore w:val="0"/>
+              <w:widowControl w:val="0"/>
+              <w:pBdr>
+                <w:top w:space="0" w:sz="0" w:val="nil"/>
+                <w:left w:space="0" w:sz="0" w:val="nil"/>
+                <w:bottom w:space="0" w:sz="0" w:val="nil"/>
+                <w:right w:space="0" w:sz="0" w:val="nil"/>
+                <w:between w:space="0" w:sz="0" w:val="nil"/>
+              </w:pBdr>
+              <w:shd w:fill="auto" w:val="clear"/>
+              <w:spacing w:after="0" w:before="0" w:line="240" w:lineRule="auto"/>
+              <w:ind w:left="0" w:right="0" w:firstLine="0"/>
+              <w:jc w:val="left"/>
+              <w:rPr>
+                <w:rFonts w:ascii="Consolas" w:cs="Consolas" w:eastAsia="Consolas" w:hAnsi="Consolas"/>
+              </w:rPr>
+            </w:pPr>
+            <w:r>
+              <w:rPr>
+                <w:rFonts w:ascii="Consolas" w:cs="Consolas" w:eastAsia="Consolas" w:hAnsi="Consolas"/>
+                <w:rtl w:val="0"/>
+              </w:rPr>
+              <w:t xml:space="preserve">  Name char(25),</w:t>
+            </w:r>
+          </w:p>
+          <w:p>
+            <w:pPr>
+              <w:keepNext w:val="0"/>
+              <w:keepLines w:val="0"/>
+              <w:pageBreakBefore w:val="0"/>
+              <w:widowControl w:val="0"/>
+              <w:pBdr>
+                <w:top w:space="0" w:sz="0" w:val="nil"/>
+                <w:left w:space="0" w:sz="0" w:val="nil"/>
+                <w:bottom w:space="0" w:sz="0" w:val="nil"/>
+                <w:right w:space="0" w:sz="0" w:val="nil"/>
+                <w:between w:space="0" w:sz="0" w:val="nil"/>
+              </w:pBdr>
+              <w:shd w:fill="auto" w:val="clear"/>
+              <w:spacing w:after="0" w:before="0" w:line="240" w:lineRule="auto"/>
+              <w:ind w:left="0" w:right="0" w:firstLine="0"/>
+              <w:jc w:val="left"/>
+              <w:rPr>
+                <w:rFonts w:ascii="Consolas" w:cs="Consolas" w:eastAsia="Consolas" w:hAnsi="Consolas"/>
+              </w:rPr>
+            </w:pPr>
+            <w:r>
+              <w:rPr>
+                <w:rFonts w:ascii="Consolas" w:cs="Consolas" w:eastAsia="Consolas" w:hAnsi="Consolas"/>
+                <w:rtl w:val="0"/>
+              </w:rPr>
+              <w:t xml:space="preserve">  AD_Window_ID int,</w:t>
+            </w:r>
+          </w:p>
+          <w:p>
+            <w:pPr>
+              <w:keepNext w:val="0"/>
+              <w:keepLines w:val="0"/>
+              <w:pageBreakBefore w:val="0"/>
+              <w:widowControl w:val="0"/>
+              <w:pBdr>
+                <w:top w:space="0" w:sz="0" w:val="nil"/>
+                <w:left w:space="0" w:sz="0" w:val="nil"/>
+                <w:bottom w:space="0" w:sz="0" w:val="nil"/>
+                <w:right w:space="0" w:sz="0" w:val="nil"/>
+                <w:between w:space="0" w:sz="0" w:val="nil"/>
+              </w:pBdr>
+              <w:shd w:fill="auto" w:val="clear"/>
+              <w:spacing w:after="0" w:before="0" w:line="240" w:lineRule="auto"/>
+              <w:ind w:left="0" w:right="0" w:firstLine="0"/>
+              <w:jc w:val="left"/>
+              <w:rPr>
+                <w:rFonts w:ascii="Consolas" w:cs="Consolas" w:eastAsia="Consolas" w:hAnsi="Consolas"/>
+              </w:rPr>
+            </w:pPr>
+            <w:r>
+              <w:rPr>
+                <w:rFonts w:ascii="Consolas" w:cs="Consolas" w:eastAsia="Consolas" w:hAnsi="Consolas"/>
+                <w:rtl w:val="0"/>
+              </w:rPr>
+              <w:t xml:space="preserve">  primary key(AD_Tab_ID),</w:t>
+            </w:r>
+          </w:p>
+          <w:p>
+            <w:pPr>
+              <w:keepNext w:val="0"/>
+              <w:keepLines w:val="0"/>
+              <w:pageBreakBefore w:val="0"/>
+              <w:widowControl w:val="0"/>
+              <w:pBdr>
+                <w:top w:space="0" w:sz="0" w:val="nil"/>
+                <w:left w:space="0" w:sz="0" w:val="nil"/>
+                <w:bottom w:space="0" w:sz="0" w:val="nil"/>
+                <w:right w:space="0" w:sz="0" w:val="nil"/>
+                <w:between w:space="0" w:sz="0" w:val="nil"/>
+              </w:pBdr>
+              <w:shd w:fill="auto" w:val="clear"/>
+              <w:spacing w:after="0" w:before="0" w:line="240" w:lineRule="auto"/>
+              <w:ind w:left="0" w:right="0" w:firstLine="0"/>
+              <w:jc w:val="left"/>
+              <w:rPr>
+                <w:rFonts w:ascii="Consolas" w:cs="Consolas" w:eastAsia="Consolas" w:hAnsi="Consolas"/>
+              </w:rPr>
+            </w:pPr>
+            <w:r>
+              <w:rPr>
+                <w:rFonts w:ascii="Consolas" w:cs="Consolas" w:eastAsia="Consolas" w:hAnsi="Consolas"/>
+                <w:rtl w:val="0"/>
+              </w:rPr>
+              <w:t xml:space="preserve">  foreign key(AD_Window_ID) references AD_Window(AD_Window_ID)</w:t>
+            </w:r>
+          </w:p>
+          <w:p>
+            <w:pPr>
+              <w:keepNext w:val="0"/>
+              <w:keepLines w:val="0"/>
+              <w:pageBreakBefore w:val="0"/>
+              <w:widowControl w:val="0"/>
+              <w:pBdr>
+                <w:top w:space="0" w:sz="0" w:val="nil"/>
+                <w:left w:space="0" w:sz="0" w:val="nil"/>
+                <w:bottom w:space="0" w:sz="0" w:val="nil"/>
+                <w:right w:space="0" w:sz="0" w:val="nil"/>
+                <w:between w:space="0" w:sz="0" w:val="nil"/>
+              </w:pBdr>
+              <w:shd w:fill="auto" w:val="clear"/>
+              <w:spacing w:after="0" w:before="0" w:line="240" w:lineRule="auto"/>
+              <w:ind w:left="0" w:right="0" w:firstLine="0"/>
+              <w:jc w:val="left"/>
+              <w:rPr>
+                <w:rFonts w:ascii="Consolas" w:cs="Consolas" w:eastAsia="Consolas" w:hAnsi="Consolas"/>
+              </w:rPr>
+            </w:pPr>
+            <w:r>
+              <w:rPr>
+                <w:rFonts w:ascii="Consolas" w:cs="Consolas" w:eastAsia="Consolas" w:hAnsi="Consolas"/>
+                <w:rtl w:val="0"/>
+              </w:rPr>
+              <w:t xml:space="preserve">);</w:t>
+            </w:r>
+          </w:p>
+          <w:p>
+            <w:pPr>
+              <w:keepNext w:val="0"/>
+              <w:keepLines w:val="0"/>
+              <w:pageBreakBefore w:val="0"/>
+              <w:widowControl w:val="0"/>
+              <w:pBdr>
+                <w:top w:space="0" w:sz="0" w:val="nil"/>
+                <w:left w:space="0" w:sz="0" w:val="nil"/>
+                <w:bottom w:space="0" w:sz="0" w:val="nil"/>
+                <w:right w:space="0" w:sz="0" w:val="nil"/>
+                <w:between w:space="0" w:sz="0" w:val="nil"/>
+              </w:pBdr>
+              <w:shd w:fill="auto" w:val="clear"/>
+              <w:spacing w:after="0" w:before="0" w:line="240" w:lineRule="auto"/>
+              <w:ind w:left="0" w:right="0" w:firstLine="0"/>
+              <w:jc w:val="left"/>
+              <w:rPr>
+                <w:rFonts w:ascii="Consolas" w:cs="Consolas" w:eastAsia="Consolas" w:hAnsi="Consolas"/>
+              </w:rPr>
+            </w:pPr>
+            <w:r>
+              <w:rPr>
+                <w:rFonts w:ascii="Consolas" w:cs="Consolas" w:eastAsia="Consolas" w:hAnsi="Consolas"/>
+                <w:rtl w:val="0"/>
+              </w:rPr>
+              <w:t xml:space="preserve">-- We put some data</w:t>
+            </w:r>
+          </w:p>
+          <w:p>
+            <w:pPr>
+              <w:keepNext w:val="0"/>
+              <w:keepLines w:val="0"/>
+              <w:pageBreakBefore w:val="0"/>
+              <w:widowControl w:val="0"/>
+              <w:pBdr>
+                <w:top w:space="0" w:sz="0" w:val="nil"/>
+                <w:left w:space="0" w:sz="0" w:val="nil"/>
+                <w:bottom w:space="0" w:sz="0" w:val="nil"/>
+                <w:right w:space="0" w:sz="0" w:val="nil"/>
+                <w:between w:space="0" w:sz="0" w:val="nil"/>
+              </w:pBdr>
+              <w:shd w:fill="auto" w:val="clear"/>
+              <w:spacing w:after="0" w:before="0" w:line="240" w:lineRule="auto"/>
+              <w:ind w:left="0" w:right="0" w:firstLine="0"/>
+              <w:jc w:val="left"/>
+              <w:rPr>
+                <w:rFonts w:ascii="Consolas" w:cs="Consolas" w:eastAsia="Consolas" w:hAnsi="Consolas"/>
+              </w:rPr>
+            </w:pPr>
+            <w:r>
+              <w:rPr>
+                <w:rFonts w:ascii="Consolas" w:cs="Consolas" w:eastAsia="Consolas" w:hAnsi="Consolas"/>
+                <w:rtl w:val="0"/>
+              </w:rPr>
+              <w:t xml:space="preserve">insert into AD_Tab values(1, 'Tab 1 of W1', 1);</w:t>
+            </w:r>
+          </w:p>
+          <w:p>
+            <w:pPr>
+              <w:keepNext w:val="0"/>
+              <w:keepLines w:val="0"/>
+              <w:pageBreakBefore w:val="0"/>
+              <w:widowControl w:val="0"/>
+              <w:pBdr>
+                <w:top w:space="0" w:sz="0" w:val="nil"/>
+                <w:left w:space="0" w:sz="0" w:val="nil"/>
+                <w:bottom w:space="0" w:sz="0" w:val="nil"/>
+                <w:right w:space="0" w:sz="0" w:val="nil"/>
+                <w:between w:space="0" w:sz="0" w:val="nil"/>
+              </w:pBdr>
+              <w:shd w:fill="auto" w:val="clear"/>
+              <w:spacing w:after="0" w:before="0" w:line="240" w:lineRule="auto"/>
+              <w:ind w:left="0" w:right="0" w:firstLine="0"/>
+              <w:jc w:val="left"/>
+              <w:rPr>
+                <w:rFonts w:ascii="Consolas" w:cs="Consolas" w:eastAsia="Consolas" w:hAnsi="Consolas"/>
+              </w:rPr>
+            </w:pPr>
+            <w:r>
+              <w:rPr>
+                <w:rFonts w:ascii="Consolas" w:cs="Consolas" w:eastAsia="Consolas" w:hAnsi="Consolas"/>
+                <w:rtl w:val="0"/>
+              </w:rPr>
+              <w:t xml:space="preserve">insert into AD_Tab values(2, 'Tab 2 of W1', 1);</w:t>
+            </w:r>
+          </w:p>
+          <w:p>
+            <w:pPr>
+              <w:keepNext w:val="0"/>
+              <w:keepLines w:val="0"/>
+              <w:pageBreakBefore w:val="0"/>
+              <w:widowControl w:val="0"/>
+              <w:pBdr>
+                <w:top w:space="0" w:sz="0" w:val="nil"/>
+                <w:left w:space="0" w:sz="0" w:val="nil"/>
+                <w:bottom w:space="0" w:sz="0" w:val="nil"/>
+                <w:right w:space="0" w:sz="0" w:val="nil"/>
+                <w:between w:space="0" w:sz="0" w:val="nil"/>
+              </w:pBdr>
+              <w:shd w:fill="auto" w:val="clear"/>
+              <w:spacing w:after="0" w:before="0" w:line="240" w:lineRule="auto"/>
+              <w:ind w:left="0" w:right="0" w:firstLine="0"/>
+              <w:jc w:val="left"/>
+              <w:rPr>
+                <w:rFonts w:ascii="Consolas" w:cs="Consolas" w:eastAsia="Consolas" w:hAnsi="Consolas"/>
+              </w:rPr>
+            </w:pPr>
+            <w:r>
+              <w:rPr>
+                <w:rFonts w:ascii="Consolas" w:cs="Consolas" w:eastAsia="Consolas" w:hAnsi="Consolas"/>
+                <w:rtl w:val="0"/>
+              </w:rPr>
+              <w:t xml:space="preserve">insert into AD_Tab values(3, 'Tab 1 of W2', 2);</w:t>
+            </w:r>
+          </w:p>
+          <w:p>
+            <w:pPr>
+              <w:keepNext w:val="0"/>
+              <w:keepLines w:val="0"/>
+              <w:pageBreakBefore w:val="0"/>
+              <w:widowControl w:val="0"/>
+              <w:pBdr>
+                <w:top w:space="0" w:sz="0" w:val="nil"/>
+                <w:left w:space="0" w:sz="0" w:val="nil"/>
+                <w:bottom w:space="0" w:sz="0" w:val="nil"/>
+                <w:right w:space="0" w:sz="0" w:val="nil"/>
+                <w:between w:space="0" w:sz="0" w:val="nil"/>
+              </w:pBdr>
+              <w:shd w:fill="auto" w:val="clear"/>
+              <w:spacing w:after="0" w:before="0" w:line="240" w:lineRule="auto"/>
+              <w:ind w:left="0" w:right="0" w:firstLine="0"/>
+              <w:jc w:val="left"/>
+              <w:rPr>
+                <w:rFonts w:ascii="Consolas" w:cs="Consolas" w:eastAsia="Consolas" w:hAnsi="Consolas"/>
+              </w:rPr>
+            </w:pPr>
+            <w:r>
+              <w:rPr>
+                <w:rFonts w:ascii="Consolas" w:cs="Consolas" w:eastAsia="Consolas" w:hAnsi="Consolas"/>
+                <w:rtl w:val="0"/>
+              </w:rPr>
+              <w:t xml:space="preserve">insert into AD_Tab values(4, 'Tab 1 of W3', 3);</w:t>
+            </w:r>
+          </w:p>
+          <w:p>
+            <w:pPr>
+              <w:keepNext w:val="0"/>
+              <w:keepLines w:val="0"/>
+              <w:pageBreakBefore w:val="0"/>
+              <w:widowControl w:val="0"/>
+              <w:pBdr>
+                <w:top w:space="0" w:sz="0" w:val="nil"/>
+                <w:left w:space="0" w:sz="0" w:val="nil"/>
+                <w:bottom w:space="0" w:sz="0" w:val="nil"/>
+                <w:right w:space="0" w:sz="0" w:val="nil"/>
+                <w:between w:space="0" w:sz="0" w:val="nil"/>
+              </w:pBdr>
+              <w:shd w:fill="auto" w:val="clear"/>
+              <w:spacing w:after="0" w:before="0" w:line="240" w:lineRule="auto"/>
+              <w:ind w:left="0" w:right="0" w:firstLine="0"/>
+              <w:jc w:val="left"/>
+              <w:rPr>
+                <w:rFonts w:ascii="Consolas" w:cs="Consolas" w:eastAsia="Consolas" w:hAnsi="Consolas"/>
+              </w:rPr>
+            </w:pPr>
+            <w:r>
+              <w:rPr>
+                <w:rFonts w:ascii="Consolas" w:cs="Consolas" w:eastAsia="Consolas" w:hAnsi="Consolas"/>
+                <w:rtl w:val="0"/>
+              </w:rPr>
+              <w:t xml:space="preserve">insert into AD_Tab values(5, 'Tab 2 of W3', 3);</w:t>
+            </w:r>
+          </w:p>
+          <w:p>
+            <w:pPr>
+              <w:keepNext w:val="0"/>
+              <w:keepLines w:val="0"/>
+              <w:pageBreakBefore w:val="0"/>
+              <w:widowControl w:val="0"/>
+              <w:pBdr>
+                <w:top w:space="0" w:sz="0" w:val="nil"/>
+                <w:left w:space="0" w:sz="0" w:val="nil"/>
+                <w:bottom w:space="0" w:sz="0" w:val="nil"/>
+                <w:right w:space="0" w:sz="0" w:val="nil"/>
+                <w:between w:space="0" w:sz="0" w:val="nil"/>
+              </w:pBdr>
+              <w:shd w:fill="auto" w:val="clear"/>
+              <w:spacing w:after="0" w:before="0" w:line="240" w:lineRule="auto"/>
+              <w:ind w:left="0" w:right="0" w:firstLine="0"/>
+              <w:jc w:val="left"/>
+              <w:rPr>
+                <w:rFonts w:ascii="Consolas" w:cs="Consolas" w:eastAsia="Consolas" w:hAnsi="Consolas"/>
+              </w:rPr>
+            </w:pPr>
+            <w:r>
+              <w:rPr>
+                <w:rFonts w:ascii="Consolas" w:cs="Consolas" w:eastAsia="Consolas" w:hAnsi="Consolas"/>
+                <w:rtl w:val="0"/>
+              </w:rPr>
+              <w:t xml:space="preserve">insert into AD_Tab values(6, 'Tab 3 of W3', 3);</w:t>
+            </w:r>
+          </w:p>
+          <w:p>
+            <w:pPr>
+              <w:keepNext w:val="0"/>
+              <w:keepLines w:val="0"/>
+              <w:pageBreakBefore w:val="0"/>
+              <w:widowControl w:val="0"/>
+              <w:pBdr>
+                <w:top w:space="0" w:sz="0" w:val="nil"/>
+                <w:left w:space="0" w:sz="0" w:val="nil"/>
+                <w:bottom w:space="0" w:sz="0" w:val="nil"/>
+                <w:right w:space="0" w:sz="0" w:val="nil"/>
+                <w:between w:space="0" w:sz="0" w:val="nil"/>
+              </w:pBdr>
+              <w:shd w:fill="auto" w:val="clear"/>
+              <w:spacing w:after="0" w:before="0" w:line="240" w:lineRule="auto"/>
+              <w:ind w:left="0" w:right="0" w:firstLine="0"/>
+              <w:jc w:val="left"/>
+              <w:rPr>
+                <w:rFonts w:ascii="Consolas" w:cs="Consolas" w:eastAsia="Consolas" w:hAnsi="Consolas"/>
+              </w:rPr>
+            </w:pPr>
+            <w:r>
+              <w:rPr>
+                <w:rFonts w:ascii="Consolas" w:cs="Consolas" w:eastAsia="Consolas" w:hAnsi="Consolas"/>
+                <w:rtl w:val="0"/>
+              </w:rPr>
+              <w:t xml:space="preserve">insert into AD_Tab values(7, 'Tab 4 of W3', 3);</w:t>
+            </w:r>
+          </w:p>
+          <w:p>
+            <w:pPr>
+              <w:keepNext w:val="0"/>
+              <w:keepLines w:val="0"/>
+              <w:pageBreakBefore w:val="0"/>
+              <w:widowControl w:val="0"/>
+              <w:pBdr>
+                <w:top w:space="0" w:sz="0" w:val="nil"/>
+                <w:left w:space="0" w:sz="0" w:val="nil"/>
+                <w:bottom w:space="0" w:sz="0" w:val="nil"/>
+                <w:right w:space="0" w:sz="0" w:val="nil"/>
+                <w:between w:space="0" w:sz="0" w:val="nil"/>
+              </w:pBdr>
+              <w:shd w:fill="auto" w:val="clear"/>
+              <w:spacing w:after="0" w:before="0" w:line="240" w:lineRule="auto"/>
+              <w:ind w:left="0" w:right="0" w:firstLine="0"/>
+              <w:jc w:val="left"/>
+              <w:rPr>
+                <w:rFonts w:ascii="Consolas" w:cs="Consolas" w:eastAsia="Consolas" w:hAnsi="Consolas"/>
+              </w:rPr>
+            </w:pPr>
+            <w:r>
+              <w:rPr>
+                <w:rFonts w:ascii="Consolas" w:cs="Consolas" w:eastAsia="Consolas" w:hAnsi="Consolas"/>
+                <w:rtl w:val="0"/>
+              </w:rPr>
+              <w:t xml:space="preserve">insert into AD_Tab values(8, 'Tab 5 of W3', 3);</w:t>
+            </w:r>
+          </w:p>
+          <w:p>
+            <w:pPr>
+              <w:keepNext w:val="0"/>
+              <w:keepLines w:val="0"/>
+              <w:pageBreakBefore w:val="0"/>
+              <w:widowControl w:val="0"/>
+              <w:pBdr>
+                <w:top w:space="0" w:sz="0" w:val="nil"/>
+                <w:left w:space="0" w:sz="0" w:val="nil"/>
+                <w:bottom w:space="0" w:sz="0" w:val="nil"/>
+                <w:right w:space="0" w:sz="0" w:val="nil"/>
+                <w:between w:space="0" w:sz="0" w:val="nil"/>
+              </w:pBdr>
+              <w:shd w:fill="auto" w:val="clear"/>
+              <w:spacing w:after="0" w:before="0" w:line="240" w:lineRule="auto"/>
+              <w:ind w:left="0" w:right="0" w:firstLine="0"/>
+              <w:jc w:val="left"/>
+              <w:rPr>
+                <w:rFonts w:ascii="Consolas" w:cs="Consolas" w:eastAsia="Consolas" w:hAnsi="Consolas"/>
+              </w:rPr>
+            </w:pPr>
+            <w:r>
+              <w:rPr>
+                <w:rtl w:val="0"/>
+              </w:rPr>
+            </w:r>
+          </w:p>
+          <w:p>
+            <w:pPr>
+              <w:keepNext w:val="0"/>
+              <w:keepLines w:val="0"/>
+              <w:pageBreakBefore w:val="0"/>
+              <w:widowControl w:val="0"/>
+              <w:pBdr>
+                <w:top w:space="0" w:sz="0" w:val="nil"/>
+                <w:left w:space="0" w:sz="0" w:val="nil"/>
+                <w:bottom w:space="0" w:sz="0" w:val="nil"/>
+                <w:right w:space="0" w:sz="0" w:val="nil"/>
+                <w:between w:space="0" w:sz="0" w:val="nil"/>
+              </w:pBdr>
+              <w:shd w:fill="auto" w:val="clear"/>
+              <w:spacing w:after="0" w:before="0" w:line="240" w:lineRule="auto"/>
+              <w:ind w:left="0" w:right="0" w:firstLine="0"/>
+              <w:jc w:val="left"/>
+              <w:rPr>
+                <w:rFonts w:ascii="Consolas" w:cs="Consolas" w:eastAsia="Consolas" w:hAnsi="Consolas"/>
+              </w:rPr>
+            </w:pPr>
+            <w:r>
+              <w:rPr>
+                <w:rFonts w:ascii="Consolas" w:cs="Consolas" w:eastAsia="Consolas" w:hAnsi="Consolas"/>
+                <w:rtl w:val="0"/>
+              </w:rPr>
+              <w:t xml:space="preserve">-- Create AD_Field Table</w:t>
+            </w:r>
+          </w:p>
+          <w:p>
+            <w:pPr>
+              <w:keepNext w:val="0"/>
+              <w:keepLines w:val="0"/>
+              <w:pageBreakBefore w:val="0"/>
+              <w:widowControl w:val="0"/>
+              <w:pBdr>
+                <w:top w:space="0" w:sz="0" w:val="nil"/>
+                <w:left w:space="0" w:sz="0" w:val="nil"/>
+                <w:bottom w:space="0" w:sz="0" w:val="nil"/>
+                <w:right w:space="0" w:sz="0" w:val="nil"/>
+                <w:between w:space="0" w:sz="0" w:val="nil"/>
+              </w:pBdr>
+              <w:shd w:fill="auto" w:val="clear"/>
+              <w:spacing w:after="0" w:before="0" w:line="240" w:lineRule="auto"/>
+              <w:ind w:left="0" w:right="0" w:firstLine="0"/>
+              <w:jc w:val="left"/>
+              <w:rPr>
+                <w:rFonts w:ascii="Consolas" w:cs="Consolas" w:eastAsia="Consolas" w:hAnsi="Consolas"/>
+              </w:rPr>
+            </w:pPr>
+            <w:r>
+              <w:rPr>
+                <w:rFonts w:ascii="Consolas" w:cs="Consolas" w:eastAsia="Consolas" w:hAnsi="Consolas"/>
+                <w:rtl w:val="0"/>
+              </w:rPr>
+              <w:t xml:space="preserve">create table AD_Field(</w:t>
+            </w:r>
+          </w:p>
+          <w:p>
+            <w:pPr>
+              <w:keepNext w:val="0"/>
+              <w:keepLines w:val="0"/>
+              <w:pageBreakBefore w:val="0"/>
+              <w:widowControl w:val="0"/>
+              <w:pBdr>
+                <w:top w:space="0" w:sz="0" w:val="nil"/>
+                <w:left w:space="0" w:sz="0" w:val="nil"/>
+                <w:bottom w:space="0" w:sz="0" w:val="nil"/>
+                <w:right w:space="0" w:sz="0" w:val="nil"/>
+                <w:between w:space="0" w:sz="0" w:val="nil"/>
+              </w:pBdr>
+              <w:shd w:fill="auto" w:val="clear"/>
+              <w:spacing w:after="0" w:before="0" w:line="240" w:lineRule="auto"/>
+              <w:ind w:left="0" w:right="0" w:firstLine="0"/>
+              <w:jc w:val="left"/>
+              <w:rPr>
+                <w:rFonts w:ascii="Consolas" w:cs="Consolas" w:eastAsia="Consolas" w:hAnsi="Consolas"/>
+              </w:rPr>
+            </w:pPr>
+            <w:r>
+              <w:rPr>
+                <w:rFonts w:ascii="Consolas" w:cs="Consolas" w:eastAsia="Consolas" w:hAnsi="Consolas"/>
+                <w:rtl w:val="0"/>
+              </w:rPr>
+              <w:t xml:space="preserve">  AD_Field_ID int not null auto_increment,</w:t>
+            </w:r>
+          </w:p>
+          <w:p>
+            <w:pPr>
+              <w:keepNext w:val="0"/>
+              <w:keepLines w:val="0"/>
+              <w:pageBreakBefore w:val="0"/>
+              <w:widowControl w:val="0"/>
+              <w:pBdr>
+                <w:top w:space="0" w:sz="0" w:val="nil"/>
+                <w:left w:space="0" w:sz="0" w:val="nil"/>
+                <w:bottom w:space="0" w:sz="0" w:val="nil"/>
+                <w:right w:space="0" w:sz="0" w:val="nil"/>
+                <w:between w:space="0" w:sz="0" w:val="nil"/>
+              </w:pBdr>
+              <w:shd w:fill="auto" w:val="clear"/>
+              <w:spacing w:after="0" w:before="0" w:line="240" w:lineRule="auto"/>
+              <w:ind w:left="0" w:right="0" w:firstLine="0"/>
+              <w:jc w:val="left"/>
+              <w:rPr>
+                <w:rFonts w:ascii="Consolas" w:cs="Consolas" w:eastAsia="Consolas" w:hAnsi="Consolas"/>
+              </w:rPr>
+            </w:pPr>
+            <w:r>
+              <w:rPr>
+                <w:rFonts w:ascii="Consolas" w:cs="Consolas" w:eastAsia="Consolas" w:hAnsi="Consolas"/>
+                <w:rtl w:val="0"/>
+              </w:rPr>
+              <w:t xml:space="preserve">  Name char(25),</w:t>
+            </w:r>
+          </w:p>
+          <w:p>
+            <w:pPr>
+              <w:keepNext w:val="0"/>
+              <w:keepLines w:val="0"/>
+              <w:pageBreakBefore w:val="0"/>
+              <w:widowControl w:val="0"/>
+              <w:pBdr>
+                <w:top w:space="0" w:sz="0" w:val="nil"/>
+                <w:left w:space="0" w:sz="0" w:val="nil"/>
+                <w:bottom w:space="0" w:sz="0" w:val="nil"/>
+                <w:right w:space="0" w:sz="0" w:val="nil"/>
+                <w:between w:space="0" w:sz="0" w:val="nil"/>
+              </w:pBdr>
+              <w:shd w:fill="auto" w:val="clear"/>
+              <w:spacing w:after="0" w:before="0" w:line="240" w:lineRule="auto"/>
+              <w:ind w:left="0" w:right="0" w:firstLine="0"/>
+              <w:jc w:val="left"/>
+              <w:rPr>
+                <w:rFonts w:ascii="Consolas" w:cs="Consolas" w:eastAsia="Consolas" w:hAnsi="Consolas"/>
+              </w:rPr>
+            </w:pPr>
+            <w:r>
+              <w:rPr>
+                <w:rFonts w:ascii="Consolas" w:cs="Consolas" w:eastAsia="Consolas" w:hAnsi="Consolas"/>
+                <w:rtl w:val="0"/>
+              </w:rPr>
+              <w:t xml:space="preserve">  AD_Tab_ID int,</w:t>
+            </w:r>
+          </w:p>
+          <w:p>
+            <w:pPr>
+              <w:keepNext w:val="0"/>
+              <w:keepLines w:val="0"/>
+              <w:pageBreakBefore w:val="0"/>
+              <w:widowControl w:val="0"/>
+              <w:pBdr>
+                <w:top w:space="0" w:sz="0" w:val="nil"/>
+                <w:left w:space="0" w:sz="0" w:val="nil"/>
+                <w:bottom w:space="0" w:sz="0" w:val="nil"/>
+                <w:right w:space="0" w:sz="0" w:val="nil"/>
+                <w:between w:space="0" w:sz="0" w:val="nil"/>
+              </w:pBdr>
+              <w:shd w:fill="auto" w:val="clear"/>
+              <w:spacing w:after="0" w:before="0" w:line="240" w:lineRule="auto"/>
+              <w:ind w:left="0" w:right="0" w:firstLine="0"/>
+              <w:jc w:val="left"/>
+              <w:rPr>
+                <w:rFonts w:ascii="Consolas" w:cs="Consolas" w:eastAsia="Consolas" w:hAnsi="Consolas"/>
+              </w:rPr>
+            </w:pPr>
+            <w:r>
+              <w:rPr>
+                <w:rFonts w:ascii="Consolas" w:cs="Consolas" w:eastAsia="Consolas" w:hAnsi="Consolas"/>
+                <w:rtl w:val="0"/>
+              </w:rPr>
+              <w:t xml:space="preserve">  primary key(AD_Field_ID),</w:t>
+            </w:r>
+          </w:p>
+          <w:p>
+            <w:pPr>
+              <w:keepNext w:val="0"/>
+              <w:keepLines w:val="0"/>
+              <w:pageBreakBefore w:val="0"/>
+              <w:widowControl w:val="0"/>
+              <w:pBdr>
+                <w:top w:space="0" w:sz="0" w:val="nil"/>
+                <w:left w:space="0" w:sz="0" w:val="nil"/>
+                <w:bottom w:space="0" w:sz="0" w:val="nil"/>
+                <w:right w:space="0" w:sz="0" w:val="nil"/>
+                <w:between w:space="0" w:sz="0" w:val="nil"/>
+              </w:pBdr>
+              <w:shd w:fill="auto" w:val="clear"/>
+              <w:spacing w:after="0" w:before="0" w:line="240" w:lineRule="auto"/>
+              <w:ind w:left="0" w:right="0" w:firstLine="0"/>
+              <w:jc w:val="left"/>
+              <w:rPr>
+                <w:rFonts w:ascii="Consolas" w:cs="Consolas" w:eastAsia="Consolas" w:hAnsi="Consolas"/>
+              </w:rPr>
+            </w:pPr>
+            <w:r>
+              <w:rPr>
+                <w:rFonts w:ascii="Consolas" w:cs="Consolas" w:eastAsia="Consolas" w:hAnsi="Consolas"/>
+                <w:rtl w:val="0"/>
+              </w:rPr>
+              <w:t xml:space="preserve">  foreign key(AD_Tab_ID) references AD_Tab(AD_Tab_ID)</w:t>
+            </w:r>
+          </w:p>
+          <w:p>
+            <w:pPr>
+              <w:keepNext w:val="0"/>
+              <w:keepLines w:val="0"/>
+              <w:pageBreakBefore w:val="0"/>
+              <w:widowControl w:val="0"/>
+              <w:pBdr>
+                <w:top w:space="0" w:sz="0" w:val="nil"/>
+                <w:left w:space="0" w:sz="0" w:val="nil"/>
+                <w:bottom w:space="0" w:sz="0" w:val="nil"/>
+                <w:right w:space="0" w:sz="0" w:val="nil"/>
+                <w:between w:space="0" w:sz="0" w:val="nil"/>
+              </w:pBdr>
+              <w:shd w:fill="auto" w:val="clear"/>
+              <w:spacing w:after="0" w:before="0" w:line="240" w:lineRule="auto"/>
+              <w:ind w:left="0" w:right="0" w:firstLine="0"/>
+              <w:jc w:val="left"/>
+              <w:rPr>
+                <w:rFonts w:ascii="Consolas" w:cs="Consolas" w:eastAsia="Consolas" w:hAnsi="Consolas"/>
+              </w:rPr>
+            </w:pPr>
+            <w:r>
+              <w:rPr>
+                <w:rFonts w:ascii="Consolas" w:cs="Consolas" w:eastAsia="Consolas" w:hAnsi="Consolas"/>
+                <w:rtl w:val="0"/>
+              </w:rPr>
+              <w:t xml:space="preserve">);</w:t>
+            </w:r>
+          </w:p>
+          <w:p>
+            <w:pPr>
+              <w:keepNext w:val="0"/>
+              <w:keepLines w:val="0"/>
+              <w:pageBreakBefore w:val="0"/>
+              <w:widowControl w:val="0"/>
+              <w:pBdr>
+                <w:top w:space="0" w:sz="0" w:val="nil"/>
+                <w:left w:space="0" w:sz="0" w:val="nil"/>
+                <w:bottom w:space="0" w:sz="0" w:val="nil"/>
+                <w:right w:space="0" w:sz="0" w:val="nil"/>
+                <w:between w:space="0" w:sz="0" w:val="nil"/>
+              </w:pBdr>
+              <w:shd w:fill="auto" w:val="clear"/>
+              <w:spacing w:after="0" w:before="0" w:line="240" w:lineRule="auto"/>
+              <w:ind w:left="0" w:right="0" w:firstLine="0"/>
+              <w:jc w:val="left"/>
+              <w:rPr>
+                <w:rFonts w:ascii="Consolas" w:cs="Consolas" w:eastAsia="Consolas" w:hAnsi="Consolas"/>
+              </w:rPr>
+            </w:pPr>
+            <w:r>
+              <w:rPr>
+                <w:rFonts w:ascii="Consolas" w:cs="Consolas" w:eastAsia="Consolas" w:hAnsi="Consolas"/>
+                <w:rtl w:val="0"/>
+              </w:rPr>
+              <w:t xml:space="preserve">-- We put some data</w:t>
+            </w:r>
+          </w:p>
+          <w:p>
+            <w:pPr>
+              <w:keepNext w:val="0"/>
+              <w:keepLines w:val="0"/>
+              <w:pageBreakBefore w:val="0"/>
+              <w:widowControl w:val="0"/>
+              <w:pBdr>
+                <w:top w:space="0" w:sz="0" w:val="nil"/>
+                <w:left w:space="0" w:sz="0" w:val="nil"/>
+                <w:bottom w:space="0" w:sz="0" w:val="nil"/>
+                <w:right w:space="0" w:sz="0" w:val="nil"/>
+                <w:between w:space="0" w:sz="0" w:val="nil"/>
+              </w:pBdr>
+              <w:shd w:fill="auto" w:val="clear"/>
+              <w:spacing w:after="0" w:before="0" w:line="240" w:lineRule="auto"/>
+              <w:ind w:left="0" w:right="0" w:firstLine="0"/>
+              <w:jc w:val="left"/>
+              <w:rPr>
+                <w:rFonts w:ascii="Consolas" w:cs="Consolas" w:eastAsia="Consolas" w:hAnsi="Consolas"/>
+              </w:rPr>
+            </w:pPr>
+            <w:r>
+              <w:rPr>
+                <w:rFonts w:ascii="Consolas" w:cs="Consolas" w:eastAsia="Consolas" w:hAnsi="Consolas"/>
+                <w:rtl w:val="0"/>
+              </w:rPr>
+              <w:t xml:space="preserve">insert into AD_Field values(1, 'Field 1 | T1W1', 1);</w:t>
+            </w:r>
+          </w:p>
+          <w:p>
+            <w:pPr>
+              <w:keepNext w:val="0"/>
+              <w:keepLines w:val="0"/>
+              <w:pageBreakBefore w:val="0"/>
+              <w:widowControl w:val="0"/>
+              <w:pBdr>
+                <w:top w:space="0" w:sz="0" w:val="nil"/>
+                <w:left w:space="0" w:sz="0" w:val="nil"/>
+                <w:bottom w:space="0" w:sz="0" w:val="nil"/>
+                <w:right w:space="0" w:sz="0" w:val="nil"/>
+                <w:between w:space="0" w:sz="0" w:val="nil"/>
+              </w:pBdr>
+              <w:shd w:fill="auto" w:val="clear"/>
+              <w:spacing w:after="0" w:before="0" w:line="240" w:lineRule="auto"/>
+              <w:ind w:left="0" w:right="0" w:firstLine="0"/>
+              <w:jc w:val="left"/>
+              <w:rPr>
+                <w:rFonts w:ascii="Consolas" w:cs="Consolas" w:eastAsia="Consolas" w:hAnsi="Consolas"/>
+              </w:rPr>
+            </w:pPr>
+            <w:r>
+              <w:rPr>
+                <w:rFonts w:ascii="Consolas" w:cs="Consolas" w:eastAsia="Consolas" w:hAnsi="Consolas"/>
+                <w:rtl w:val="0"/>
+              </w:rPr>
+              <w:t xml:space="preserve">insert into AD_Field values(2, 'Field 1 | T1W2', 3);</w:t>
+            </w:r>
+          </w:p>
+          <w:p>
+            <w:pPr>
+              <w:keepNext w:val="0"/>
+              <w:keepLines w:val="0"/>
+              <w:pageBreakBefore w:val="0"/>
+              <w:widowControl w:val="0"/>
+              <w:pBdr>
+                <w:top w:space="0" w:sz="0" w:val="nil"/>
+                <w:left w:space="0" w:sz="0" w:val="nil"/>
+                <w:bottom w:space="0" w:sz="0" w:val="nil"/>
+                <w:right w:space="0" w:sz="0" w:val="nil"/>
+                <w:between w:space="0" w:sz="0" w:val="nil"/>
+              </w:pBdr>
+              <w:shd w:fill="auto" w:val="clear"/>
+              <w:spacing w:after="0" w:before="0" w:line="240" w:lineRule="auto"/>
+              <w:ind w:left="0" w:right="0" w:firstLine="0"/>
+              <w:jc w:val="left"/>
+              <w:rPr>
+                <w:rFonts w:ascii="Consolas" w:cs="Consolas" w:eastAsia="Consolas" w:hAnsi="Consolas"/>
+              </w:rPr>
+            </w:pPr>
+            <w:r>
+              <w:rPr>
+                <w:rFonts w:ascii="Consolas" w:cs="Consolas" w:eastAsia="Consolas" w:hAnsi="Consolas"/>
+                <w:rtl w:val="0"/>
+              </w:rPr>
+              <w:t xml:space="preserve">insert into AD_Field values(3, 'Field 2 | T1W2', 3);</w:t>
+            </w:r>
+          </w:p>
+          <w:p>
+            <w:pPr>
+              <w:keepNext w:val="0"/>
+              <w:keepLines w:val="0"/>
+              <w:pageBreakBefore w:val="0"/>
+              <w:widowControl w:val="0"/>
+              <w:pBdr>
+                <w:top w:space="0" w:sz="0" w:val="nil"/>
+                <w:left w:space="0" w:sz="0" w:val="nil"/>
+                <w:bottom w:space="0" w:sz="0" w:val="nil"/>
+                <w:right w:space="0" w:sz="0" w:val="nil"/>
+                <w:between w:space="0" w:sz="0" w:val="nil"/>
+              </w:pBdr>
+              <w:shd w:fill="auto" w:val="clear"/>
+              <w:spacing w:after="0" w:before="0" w:line="240" w:lineRule="auto"/>
+              <w:ind w:left="0" w:right="0" w:firstLine="0"/>
+              <w:jc w:val="left"/>
+              <w:rPr>
+                <w:rFonts w:ascii="Consolas" w:cs="Consolas" w:eastAsia="Consolas" w:hAnsi="Consolas"/>
+              </w:rPr>
+            </w:pPr>
+            <w:r>
+              <w:rPr>
+                <w:rFonts w:ascii="Consolas" w:cs="Consolas" w:eastAsia="Consolas" w:hAnsi="Consolas"/>
+                <w:rtl w:val="0"/>
+              </w:rPr>
+              <w:t xml:space="preserve">insert into AD_Field values(4, 'Field 1 | T2W1', 2);</w:t>
+            </w:r>
+          </w:p>
+          <w:p>
+            <w:pPr>
+              <w:keepNext w:val="0"/>
+              <w:keepLines w:val="0"/>
+              <w:pageBreakBefore w:val="0"/>
+              <w:widowControl w:val="0"/>
+              <w:pBdr>
+                <w:top w:space="0" w:sz="0" w:val="nil"/>
+                <w:left w:space="0" w:sz="0" w:val="nil"/>
+                <w:bottom w:space="0" w:sz="0" w:val="nil"/>
+                <w:right w:space="0" w:sz="0" w:val="nil"/>
+                <w:between w:space="0" w:sz="0" w:val="nil"/>
+              </w:pBdr>
+              <w:shd w:fill="auto" w:val="clear"/>
+              <w:spacing w:after="0" w:before="0" w:line="240" w:lineRule="auto"/>
+              <w:ind w:left="0" w:right="0" w:firstLine="0"/>
+              <w:jc w:val="left"/>
+              <w:rPr>
+                <w:rFonts w:ascii="Consolas" w:cs="Consolas" w:eastAsia="Consolas" w:hAnsi="Consolas"/>
+              </w:rPr>
+            </w:pPr>
+            <w:r>
+              <w:rPr>
+                <w:rFonts w:ascii="Consolas" w:cs="Consolas" w:eastAsia="Consolas" w:hAnsi="Consolas"/>
+                <w:rtl w:val="0"/>
+              </w:rPr>
+              <w:t xml:space="preserve">insert into AD_Field values(5, 'Field 2 | T2W1', 2);</w:t>
+            </w:r>
+          </w:p>
+          <w:p>
+            <w:pPr>
+              <w:keepNext w:val="0"/>
+              <w:keepLines w:val="0"/>
+              <w:pageBreakBefore w:val="0"/>
+              <w:widowControl w:val="0"/>
+              <w:pBdr>
+                <w:top w:space="0" w:sz="0" w:val="nil"/>
+                <w:left w:space="0" w:sz="0" w:val="nil"/>
+                <w:bottom w:space="0" w:sz="0" w:val="nil"/>
+                <w:right w:space="0" w:sz="0" w:val="nil"/>
+                <w:between w:space="0" w:sz="0" w:val="nil"/>
+              </w:pBdr>
+              <w:shd w:fill="auto" w:val="clear"/>
+              <w:spacing w:after="0" w:before="0" w:line="240" w:lineRule="auto"/>
+              <w:ind w:left="0" w:right="0" w:firstLine="0"/>
+              <w:jc w:val="left"/>
+              <w:rPr>
+                <w:rFonts w:ascii="Consolas" w:cs="Consolas" w:eastAsia="Consolas" w:hAnsi="Consolas"/>
+              </w:rPr>
+            </w:pPr>
+            <w:r>
+              <w:rPr>
+                <w:rFonts w:ascii="Consolas" w:cs="Consolas" w:eastAsia="Consolas" w:hAnsi="Consolas"/>
+                <w:rtl w:val="0"/>
+              </w:rPr>
+              <w:t xml:space="preserve">insert into AD_Field values(6, 'Field 3 | T2W1', 2);</w:t>
+            </w:r>
+          </w:p>
+          <w:p>
+            <w:pPr>
+              <w:keepNext w:val="0"/>
+              <w:keepLines w:val="0"/>
+              <w:pageBreakBefore w:val="0"/>
+              <w:widowControl w:val="0"/>
+              <w:pBdr>
+                <w:top w:space="0" w:sz="0" w:val="nil"/>
+                <w:left w:space="0" w:sz="0" w:val="nil"/>
+                <w:bottom w:space="0" w:sz="0" w:val="nil"/>
+                <w:right w:space="0" w:sz="0" w:val="nil"/>
+                <w:between w:space="0" w:sz="0" w:val="nil"/>
+              </w:pBdr>
+              <w:shd w:fill="auto" w:val="clear"/>
+              <w:spacing w:after="0" w:before="0" w:line="240" w:lineRule="auto"/>
+              <w:ind w:left="0" w:right="0" w:firstLine="0"/>
+              <w:jc w:val="left"/>
+              <w:rPr>
+                <w:rFonts w:ascii="Consolas" w:cs="Consolas" w:eastAsia="Consolas" w:hAnsi="Consolas"/>
+              </w:rPr>
+            </w:pPr>
+            <w:r>
+              <w:rPr>
+                <w:rFonts w:ascii="Consolas" w:cs="Consolas" w:eastAsia="Consolas" w:hAnsi="Consolas"/>
+                <w:rtl w:val="0"/>
+              </w:rPr>
+              <w:t xml:space="preserve">insert into AD_Field values(7, 'Field 1 | T2W3', 5);</w:t>
+            </w:r>
+          </w:p>
+          <w:p>
+            <w:pPr>
+              <w:keepNext w:val="0"/>
+              <w:keepLines w:val="0"/>
+              <w:pageBreakBefore w:val="0"/>
+              <w:widowControl w:val="0"/>
+              <w:pBdr>
+                <w:top w:space="0" w:sz="0" w:val="nil"/>
+                <w:left w:space="0" w:sz="0" w:val="nil"/>
+                <w:bottom w:space="0" w:sz="0" w:val="nil"/>
+                <w:right w:space="0" w:sz="0" w:val="nil"/>
+                <w:between w:space="0" w:sz="0" w:val="nil"/>
+              </w:pBdr>
+              <w:shd w:fill="auto" w:val="clear"/>
+              <w:spacing w:after="0" w:before="0" w:line="240" w:lineRule="auto"/>
+              <w:ind w:left="0" w:right="0" w:firstLine="0"/>
+              <w:jc w:val="left"/>
+              <w:rPr>
+                <w:rFonts w:ascii="Consolas" w:cs="Consolas" w:eastAsia="Consolas" w:hAnsi="Consolas"/>
+              </w:rPr>
+            </w:pPr>
+            <w:r>
+              <w:rPr>
+                <w:rtl w:val="0"/>
+              </w:rPr>
+            </w:r>
+          </w:p>
+          <w:p>
+            <w:pPr>
+              <w:keepNext w:val="0"/>
+              <w:keepLines w:val="0"/>
+              <w:pageBreakBefore w:val="0"/>
+              <w:widowControl w:val="0"/>
+              <w:pBdr>
+                <w:top w:space="0" w:sz="0" w:val="nil"/>
+                <w:left w:space="0" w:sz="0" w:val="nil"/>
+                <w:bottom w:space="0" w:sz="0" w:val="nil"/>
+                <w:right w:space="0" w:sz="0" w:val="nil"/>
+                <w:between w:space="0" w:sz="0" w:val="nil"/>
+              </w:pBdr>
+              <w:shd w:fill="auto" w:val="clear"/>
+              <w:spacing w:after="0" w:before="0" w:line="240" w:lineRule="auto"/>
+              <w:ind w:left="0" w:right="0" w:firstLine="0"/>
+              <w:jc w:val="left"/>
+              <w:rPr>
+                <w:rFonts w:ascii="Consolas" w:cs="Consolas" w:eastAsia="Consolas" w:hAnsi="Consolas"/>
+              </w:rPr>
+            </w:pPr>
+            <w:r>
+              <w:rPr>
+                <w:rFonts w:ascii="Consolas" w:cs="Consolas" w:eastAsia="Consolas" w:hAnsi="Consolas"/>
+                <w:rtl w:val="0"/>
+              </w:rPr>
+              <w:t xml:space="preserve">/*</w:t>
+            </w:r>
+          </w:p>
+          <w:p>
+            <w:pPr>
+              <w:keepNext w:val="0"/>
+              <w:keepLines w:val="0"/>
+              <w:pageBreakBefore w:val="0"/>
+              <w:widowControl w:val="0"/>
+              <w:pBdr>
+                <w:top w:space="0" w:sz="0" w:val="nil"/>
+                <w:left w:space="0" w:sz="0" w:val="nil"/>
+                <w:bottom w:space="0" w:sz="0" w:val="nil"/>
+                <w:right w:space="0" w:sz="0" w:val="nil"/>
+                <w:between w:space="0" w:sz="0" w:val="nil"/>
+              </w:pBdr>
+              <w:shd w:fill="auto" w:val="clear"/>
+              <w:spacing w:after="0" w:before="0" w:line="240" w:lineRule="auto"/>
+              <w:ind w:left="0" w:right="0" w:firstLine="0"/>
+              <w:jc w:val="left"/>
+              <w:rPr>
+                <w:rFonts w:ascii="Consolas" w:cs="Consolas" w:eastAsia="Consolas" w:hAnsi="Consolas"/>
+              </w:rPr>
+            </w:pPr>
+            <w:r>
+              <w:rPr>
+                <w:rFonts w:ascii="Consolas" w:cs="Consolas" w:eastAsia="Consolas" w:hAnsi="Consolas"/>
+                <w:rtl w:val="0"/>
+              </w:rPr>
+              <w:t xml:space="preserve"> * Window 1</w:t>
+            </w:r>
+          </w:p>
+          <w:p>
+            <w:pPr>
+              <w:keepNext w:val="0"/>
+              <w:keepLines w:val="0"/>
+              <w:pageBreakBefore w:val="0"/>
+              <w:widowControl w:val="0"/>
+              <w:pBdr>
+                <w:top w:space="0" w:sz="0" w:val="nil"/>
+                <w:left w:space="0" w:sz="0" w:val="nil"/>
+                <w:bottom w:space="0" w:sz="0" w:val="nil"/>
+                <w:right w:space="0" w:sz="0" w:val="nil"/>
+                <w:between w:space="0" w:sz="0" w:val="nil"/>
+              </w:pBdr>
+              <w:shd w:fill="auto" w:val="clear"/>
+              <w:spacing w:after="0" w:before="0" w:line="240" w:lineRule="auto"/>
+              <w:ind w:left="0" w:right="0" w:firstLine="0"/>
+              <w:jc w:val="left"/>
+              <w:rPr>
+                <w:rFonts w:ascii="Consolas" w:cs="Consolas" w:eastAsia="Consolas" w:hAnsi="Consolas"/>
+              </w:rPr>
+            </w:pPr>
+            <w:r>
+              <w:rPr>
+                <w:rFonts w:ascii="Consolas" w:cs="Consolas" w:eastAsia="Consolas" w:hAnsi="Consolas"/>
+                <w:rtl w:val="0"/>
+              </w:rPr>
+              <w:t xml:space="preserve"> * -- Tab 1</w:t>
+            </w:r>
+          </w:p>
+          <w:p>
+            <w:pPr>
+              <w:keepNext w:val="0"/>
+              <w:keepLines w:val="0"/>
+              <w:pageBreakBefore w:val="0"/>
+              <w:widowControl w:val="0"/>
+              <w:pBdr>
+                <w:top w:space="0" w:sz="0" w:val="nil"/>
+                <w:left w:space="0" w:sz="0" w:val="nil"/>
+                <w:bottom w:space="0" w:sz="0" w:val="nil"/>
+                <w:right w:space="0" w:sz="0" w:val="nil"/>
+                <w:between w:space="0" w:sz="0" w:val="nil"/>
+              </w:pBdr>
+              <w:shd w:fill="auto" w:val="clear"/>
+              <w:spacing w:after="0" w:before="0" w:line="240" w:lineRule="auto"/>
+              <w:ind w:left="0" w:right="0" w:firstLine="0"/>
+              <w:jc w:val="left"/>
+              <w:rPr>
+                <w:rFonts w:ascii="Consolas" w:cs="Consolas" w:eastAsia="Consolas" w:hAnsi="Consolas"/>
+              </w:rPr>
+            </w:pPr>
+            <w:r>
+              <w:rPr>
+                <w:rFonts w:ascii="Consolas" w:cs="Consolas" w:eastAsia="Consolas" w:hAnsi="Consolas"/>
+                <w:rtl w:val="0"/>
+              </w:rPr>
+              <w:t xml:space="preserve"> *    -- Field 1</w:t>
+            </w:r>
+          </w:p>
+          <w:p>
+            <w:pPr>
+              <w:keepNext w:val="0"/>
+              <w:keepLines w:val="0"/>
+              <w:pageBreakBefore w:val="0"/>
+              <w:widowControl w:val="0"/>
+              <w:pBdr>
+                <w:top w:space="0" w:sz="0" w:val="nil"/>
+                <w:left w:space="0" w:sz="0" w:val="nil"/>
+                <w:bottom w:space="0" w:sz="0" w:val="nil"/>
+                <w:right w:space="0" w:sz="0" w:val="nil"/>
+                <w:between w:space="0" w:sz="0" w:val="nil"/>
+              </w:pBdr>
+              <w:shd w:fill="auto" w:val="clear"/>
+              <w:spacing w:after="0" w:before="0" w:line="240" w:lineRule="auto"/>
+              <w:ind w:left="0" w:right="0" w:firstLine="0"/>
+              <w:jc w:val="left"/>
+              <w:rPr>
+                <w:rFonts w:ascii="Consolas" w:cs="Consolas" w:eastAsia="Consolas" w:hAnsi="Consolas"/>
+              </w:rPr>
+            </w:pPr>
+            <w:r>
+              <w:rPr>
+                <w:rFonts w:ascii="Consolas" w:cs="Consolas" w:eastAsia="Consolas" w:hAnsi="Consolas"/>
+                <w:rtl w:val="0"/>
+              </w:rPr>
+              <w:t xml:space="preserve"> * -- Tab 2</w:t>
+            </w:r>
+          </w:p>
+          <w:p>
+            <w:pPr>
+              <w:keepNext w:val="0"/>
+              <w:keepLines w:val="0"/>
+              <w:pageBreakBefore w:val="0"/>
+              <w:widowControl w:val="0"/>
+              <w:pBdr>
+                <w:top w:space="0" w:sz="0" w:val="nil"/>
+                <w:left w:space="0" w:sz="0" w:val="nil"/>
+                <w:bottom w:space="0" w:sz="0" w:val="nil"/>
+                <w:right w:space="0" w:sz="0" w:val="nil"/>
+                <w:between w:space="0" w:sz="0" w:val="nil"/>
+              </w:pBdr>
+              <w:shd w:fill="auto" w:val="clear"/>
+              <w:spacing w:after="0" w:before="0" w:line="240" w:lineRule="auto"/>
+              <w:ind w:left="0" w:right="0" w:firstLine="0"/>
+              <w:jc w:val="left"/>
+              <w:rPr>
+                <w:rFonts w:ascii="Consolas" w:cs="Consolas" w:eastAsia="Consolas" w:hAnsi="Consolas"/>
+              </w:rPr>
+            </w:pPr>
+            <w:r>
+              <w:rPr>
+                <w:rFonts w:ascii="Consolas" w:cs="Consolas" w:eastAsia="Consolas" w:hAnsi="Consolas"/>
+                <w:rtl w:val="0"/>
+              </w:rPr>
+              <w:t xml:space="preserve"> *    -- Field 1</w:t>
+            </w:r>
+          </w:p>
+          <w:p>
+            <w:pPr>
+              <w:keepNext w:val="0"/>
+              <w:keepLines w:val="0"/>
+              <w:pageBreakBefore w:val="0"/>
+              <w:widowControl w:val="0"/>
+              <w:pBdr>
+                <w:top w:space="0" w:sz="0" w:val="nil"/>
+                <w:left w:space="0" w:sz="0" w:val="nil"/>
+                <w:bottom w:space="0" w:sz="0" w:val="nil"/>
+                <w:right w:space="0" w:sz="0" w:val="nil"/>
+                <w:between w:space="0" w:sz="0" w:val="nil"/>
+              </w:pBdr>
+              <w:shd w:fill="auto" w:val="clear"/>
+              <w:spacing w:after="0" w:before="0" w:line="240" w:lineRule="auto"/>
+              <w:ind w:left="0" w:right="0" w:firstLine="0"/>
+              <w:jc w:val="left"/>
+              <w:rPr>
+                <w:rFonts w:ascii="Consolas" w:cs="Consolas" w:eastAsia="Consolas" w:hAnsi="Consolas"/>
+              </w:rPr>
+            </w:pPr>
+            <w:r>
+              <w:rPr>
+                <w:rFonts w:ascii="Consolas" w:cs="Consolas" w:eastAsia="Consolas" w:hAnsi="Consolas"/>
+                <w:rtl w:val="0"/>
+              </w:rPr>
+              <w:t xml:space="preserve"> *    -- Field 2</w:t>
+            </w:r>
+          </w:p>
+          <w:p>
+            <w:pPr>
+              <w:keepNext w:val="0"/>
+              <w:keepLines w:val="0"/>
+              <w:pageBreakBefore w:val="0"/>
+              <w:widowControl w:val="0"/>
+              <w:pBdr>
+                <w:top w:space="0" w:sz="0" w:val="nil"/>
+                <w:left w:space="0" w:sz="0" w:val="nil"/>
+                <w:bottom w:space="0" w:sz="0" w:val="nil"/>
+                <w:right w:space="0" w:sz="0" w:val="nil"/>
+                <w:between w:space="0" w:sz="0" w:val="nil"/>
+              </w:pBdr>
+              <w:shd w:fill="auto" w:val="clear"/>
+              <w:spacing w:after="0" w:before="0" w:line="240" w:lineRule="auto"/>
+              <w:ind w:left="0" w:right="0" w:firstLine="0"/>
+              <w:jc w:val="left"/>
+              <w:rPr>
+                <w:rFonts w:ascii="Consolas" w:cs="Consolas" w:eastAsia="Consolas" w:hAnsi="Consolas"/>
+              </w:rPr>
+            </w:pPr>
+            <w:r>
+              <w:rPr>
+                <w:rFonts w:ascii="Consolas" w:cs="Consolas" w:eastAsia="Consolas" w:hAnsi="Consolas"/>
+                <w:rtl w:val="0"/>
+              </w:rPr>
+              <w:t xml:space="preserve"> *    -- Field 3</w:t>
+            </w:r>
+          </w:p>
+          <w:p>
+            <w:pPr>
+              <w:keepNext w:val="0"/>
+              <w:keepLines w:val="0"/>
+              <w:pageBreakBefore w:val="0"/>
+              <w:widowControl w:val="0"/>
+              <w:pBdr>
+                <w:top w:space="0" w:sz="0" w:val="nil"/>
+                <w:left w:space="0" w:sz="0" w:val="nil"/>
+                <w:bottom w:space="0" w:sz="0" w:val="nil"/>
+                <w:right w:space="0" w:sz="0" w:val="nil"/>
+                <w:between w:space="0" w:sz="0" w:val="nil"/>
+              </w:pBdr>
+              <w:shd w:fill="auto" w:val="clear"/>
+              <w:spacing w:after="0" w:before="0" w:line="240" w:lineRule="auto"/>
+              <w:ind w:left="0" w:right="0" w:firstLine="0"/>
+              <w:jc w:val="left"/>
+              <w:rPr>
+                <w:rFonts w:ascii="Consolas" w:cs="Consolas" w:eastAsia="Consolas" w:hAnsi="Consolas"/>
+              </w:rPr>
+            </w:pPr>
+            <w:r>
+              <w:rPr>
+                <w:rFonts w:ascii="Consolas" w:cs="Consolas" w:eastAsia="Consolas" w:hAnsi="Consolas"/>
+                <w:rtl w:val="0"/>
+              </w:rPr>
+              <w:t xml:space="preserve"> * Window 2</w:t>
+            </w:r>
+          </w:p>
+          <w:p>
+            <w:pPr>
+              <w:keepNext w:val="0"/>
+              <w:keepLines w:val="0"/>
+              <w:pageBreakBefore w:val="0"/>
+              <w:widowControl w:val="0"/>
+              <w:pBdr>
+                <w:top w:space="0" w:sz="0" w:val="nil"/>
+                <w:left w:space="0" w:sz="0" w:val="nil"/>
+                <w:bottom w:space="0" w:sz="0" w:val="nil"/>
+                <w:right w:space="0" w:sz="0" w:val="nil"/>
+                <w:between w:space="0" w:sz="0" w:val="nil"/>
+              </w:pBdr>
+              <w:shd w:fill="auto" w:val="clear"/>
+              <w:spacing w:after="0" w:before="0" w:line="240" w:lineRule="auto"/>
+              <w:ind w:left="0" w:right="0" w:firstLine="0"/>
+              <w:jc w:val="left"/>
+              <w:rPr>
+                <w:rFonts w:ascii="Consolas" w:cs="Consolas" w:eastAsia="Consolas" w:hAnsi="Consolas"/>
+              </w:rPr>
+            </w:pPr>
+            <w:r>
+              <w:rPr>
+                <w:rFonts w:ascii="Consolas" w:cs="Consolas" w:eastAsia="Consolas" w:hAnsi="Consolas"/>
+                <w:rtl w:val="0"/>
+              </w:rPr>
+              <w:t xml:space="preserve"> * -- Tab 1</w:t>
+            </w:r>
+          </w:p>
+          <w:p>
+            <w:pPr>
+              <w:keepNext w:val="0"/>
+              <w:keepLines w:val="0"/>
+              <w:pageBreakBefore w:val="0"/>
+              <w:widowControl w:val="0"/>
+              <w:pBdr>
+                <w:top w:space="0" w:sz="0" w:val="nil"/>
+                <w:left w:space="0" w:sz="0" w:val="nil"/>
+                <w:bottom w:space="0" w:sz="0" w:val="nil"/>
+                <w:right w:space="0" w:sz="0" w:val="nil"/>
+                <w:between w:space="0" w:sz="0" w:val="nil"/>
+              </w:pBdr>
+              <w:shd w:fill="auto" w:val="clear"/>
+              <w:spacing w:after="0" w:before="0" w:line="240" w:lineRule="auto"/>
+              <w:ind w:left="0" w:right="0" w:firstLine="0"/>
+              <w:jc w:val="left"/>
+              <w:rPr>
+                <w:rFonts w:ascii="Consolas" w:cs="Consolas" w:eastAsia="Consolas" w:hAnsi="Consolas"/>
+              </w:rPr>
+            </w:pPr>
+            <w:r>
+              <w:rPr>
+                <w:rFonts w:ascii="Consolas" w:cs="Consolas" w:eastAsia="Consolas" w:hAnsi="Consolas"/>
+                <w:rtl w:val="0"/>
+              </w:rPr>
+              <w:t xml:space="preserve"> *    -- Field 1</w:t>
+            </w:r>
+          </w:p>
+          <w:p>
+            <w:pPr>
+              <w:keepNext w:val="0"/>
+              <w:keepLines w:val="0"/>
+              <w:pageBreakBefore w:val="0"/>
+              <w:widowControl w:val="0"/>
+              <w:pBdr>
+                <w:top w:space="0" w:sz="0" w:val="nil"/>
+                <w:left w:space="0" w:sz="0" w:val="nil"/>
+                <w:bottom w:space="0" w:sz="0" w:val="nil"/>
+                <w:right w:space="0" w:sz="0" w:val="nil"/>
+                <w:between w:space="0" w:sz="0" w:val="nil"/>
+              </w:pBdr>
+              <w:shd w:fill="auto" w:val="clear"/>
+              <w:spacing w:after="0" w:before="0" w:line="240" w:lineRule="auto"/>
+              <w:ind w:left="0" w:right="0" w:firstLine="0"/>
+              <w:jc w:val="left"/>
+              <w:rPr>
+                <w:rFonts w:ascii="Consolas" w:cs="Consolas" w:eastAsia="Consolas" w:hAnsi="Consolas"/>
+              </w:rPr>
+            </w:pPr>
+            <w:r>
+              <w:rPr>
+                <w:rFonts w:ascii="Consolas" w:cs="Consolas" w:eastAsia="Consolas" w:hAnsi="Consolas"/>
+                <w:rtl w:val="0"/>
+              </w:rPr>
+              <w:t xml:space="preserve"> *    -- Field 2</w:t>
+            </w:r>
+          </w:p>
+          <w:p>
+            <w:pPr>
+              <w:keepNext w:val="0"/>
+              <w:keepLines w:val="0"/>
+              <w:pageBreakBefore w:val="0"/>
+              <w:widowControl w:val="0"/>
+              <w:pBdr>
+                <w:top w:space="0" w:sz="0" w:val="nil"/>
+                <w:left w:space="0" w:sz="0" w:val="nil"/>
+                <w:bottom w:space="0" w:sz="0" w:val="nil"/>
+                <w:right w:space="0" w:sz="0" w:val="nil"/>
+                <w:between w:space="0" w:sz="0" w:val="nil"/>
+              </w:pBdr>
+              <w:shd w:fill="auto" w:val="clear"/>
+              <w:spacing w:after="0" w:before="0" w:line="240" w:lineRule="auto"/>
+              <w:ind w:left="0" w:right="0" w:firstLine="0"/>
+              <w:jc w:val="left"/>
+              <w:rPr>
+                <w:rFonts w:ascii="Consolas" w:cs="Consolas" w:eastAsia="Consolas" w:hAnsi="Consolas"/>
+              </w:rPr>
+            </w:pPr>
+            <w:r>
+              <w:rPr>
+                <w:rFonts w:ascii="Consolas" w:cs="Consolas" w:eastAsia="Consolas" w:hAnsi="Consolas"/>
+                <w:rtl w:val="0"/>
+              </w:rPr>
+              <w:t xml:space="preserve"> * Window 3</w:t>
+            </w:r>
+          </w:p>
+          <w:p>
+            <w:pPr>
+              <w:keepNext w:val="0"/>
+              <w:keepLines w:val="0"/>
+              <w:pageBreakBefore w:val="0"/>
+              <w:widowControl w:val="0"/>
+              <w:pBdr>
+                <w:top w:space="0" w:sz="0" w:val="nil"/>
+                <w:left w:space="0" w:sz="0" w:val="nil"/>
+                <w:bottom w:space="0" w:sz="0" w:val="nil"/>
+                <w:right w:space="0" w:sz="0" w:val="nil"/>
+                <w:between w:space="0" w:sz="0" w:val="nil"/>
+              </w:pBdr>
+              <w:shd w:fill="auto" w:val="clear"/>
+              <w:spacing w:after="0" w:before="0" w:line="240" w:lineRule="auto"/>
+              <w:ind w:left="0" w:right="0" w:firstLine="0"/>
+              <w:jc w:val="left"/>
+              <w:rPr>
+                <w:rFonts w:ascii="Consolas" w:cs="Consolas" w:eastAsia="Consolas" w:hAnsi="Consolas"/>
+              </w:rPr>
+            </w:pPr>
+            <w:r>
+              <w:rPr>
+                <w:rFonts w:ascii="Consolas" w:cs="Consolas" w:eastAsia="Consolas" w:hAnsi="Consolas"/>
+                <w:rtl w:val="0"/>
+              </w:rPr>
+              <w:t xml:space="preserve"> * -- Tab 1</w:t>
+            </w:r>
+          </w:p>
+          <w:p>
+            <w:pPr>
+              <w:keepNext w:val="0"/>
+              <w:keepLines w:val="0"/>
+              <w:pageBreakBefore w:val="0"/>
+              <w:widowControl w:val="0"/>
+              <w:pBdr>
+                <w:top w:space="0" w:sz="0" w:val="nil"/>
+                <w:left w:space="0" w:sz="0" w:val="nil"/>
+                <w:bottom w:space="0" w:sz="0" w:val="nil"/>
+                <w:right w:space="0" w:sz="0" w:val="nil"/>
+                <w:between w:space="0" w:sz="0" w:val="nil"/>
+              </w:pBdr>
+              <w:shd w:fill="auto" w:val="clear"/>
+              <w:spacing w:after="0" w:before="0" w:line="240" w:lineRule="auto"/>
+              <w:ind w:left="0" w:right="0" w:firstLine="0"/>
+              <w:jc w:val="left"/>
+              <w:rPr>
+                <w:rFonts w:ascii="Consolas" w:cs="Consolas" w:eastAsia="Consolas" w:hAnsi="Consolas"/>
+              </w:rPr>
+            </w:pPr>
+            <w:r>
+              <w:rPr>
+                <w:rFonts w:ascii="Consolas" w:cs="Consolas" w:eastAsia="Consolas" w:hAnsi="Consolas"/>
+                <w:rtl w:val="0"/>
+              </w:rPr>
+              <w:t xml:space="preserve"> * -- Tab 2</w:t>
+            </w:r>
+          </w:p>
+          <w:p>
+            <w:pPr>
+              <w:keepNext w:val="0"/>
+              <w:keepLines w:val="0"/>
+              <w:pageBreakBefore w:val="0"/>
+              <w:widowControl w:val="0"/>
+              <w:pBdr>
+                <w:top w:space="0" w:sz="0" w:val="nil"/>
+                <w:left w:space="0" w:sz="0" w:val="nil"/>
+                <w:bottom w:space="0" w:sz="0" w:val="nil"/>
+                <w:right w:space="0" w:sz="0" w:val="nil"/>
+                <w:between w:space="0" w:sz="0" w:val="nil"/>
+              </w:pBdr>
+              <w:shd w:fill="auto" w:val="clear"/>
+              <w:spacing w:after="0" w:before="0" w:line="240" w:lineRule="auto"/>
+              <w:ind w:left="0" w:right="0" w:firstLine="0"/>
+              <w:jc w:val="left"/>
+              <w:rPr>
+                <w:rFonts w:ascii="Consolas" w:cs="Consolas" w:eastAsia="Consolas" w:hAnsi="Consolas"/>
+              </w:rPr>
+            </w:pPr>
+            <w:r>
+              <w:rPr>
+                <w:rFonts w:ascii="Consolas" w:cs="Consolas" w:eastAsia="Consolas" w:hAnsi="Consolas"/>
+                <w:rtl w:val="0"/>
+              </w:rPr>
+              <w:t xml:space="preserve"> *    -- Field 1</w:t>
+            </w:r>
+          </w:p>
+          <w:p>
+            <w:pPr>
+              <w:keepNext w:val="0"/>
+              <w:keepLines w:val="0"/>
+              <w:pageBreakBefore w:val="0"/>
+              <w:widowControl w:val="0"/>
+              <w:pBdr>
+                <w:top w:space="0" w:sz="0" w:val="nil"/>
+                <w:left w:space="0" w:sz="0" w:val="nil"/>
+                <w:bottom w:space="0" w:sz="0" w:val="nil"/>
+                <w:right w:space="0" w:sz="0" w:val="nil"/>
+                <w:between w:space="0" w:sz="0" w:val="nil"/>
+              </w:pBdr>
+              <w:shd w:fill="auto" w:val="clear"/>
+              <w:spacing w:after="0" w:before="0" w:line="240" w:lineRule="auto"/>
+              <w:ind w:left="0" w:right="0" w:firstLine="0"/>
+              <w:jc w:val="left"/>
+              <w:rPr>
+                <w:rFonts w:ascii="Consolas" w:cs="Consolas" w:eastAsia="Consolas" w:hAnsi="Consolas"/>
+              </w:rPr>
+            </w:pPr>
+            <w:r>
+              <w:rPr>
+                <w:rFonts w:ascii="Consolas" w:cs="Consolas" w:eastAsia="Consolas" w:hAnsi="Consolas"/>
+                <w:rtl w:val="0"/>
+              </w:rPr>
+              <w:t xml:space="preserve"> * -- Tab 3</w:t>
+            </w:r>
+          </w:p>
+          <w:p>
+            <w:pPr>
+              <w:keepNext w:val="0"/>
+              <w:keepLines w:val="0"/>
+              <w:pageBreakBefore w:val="0"/>
+              <w:widowControl w:val="0"/>
+              <w:pBdr>
+                <w:top w:space="0" w:sz="0" w:val="nil"/>
+                <w:left w:space="0" w:sz="0" w:val="nil"/>
+                <w:bottom w:space="0" w:sz="0" w:val="nil"/>
+                <w:right w:space="0" w:sz="0" w:val="nil"/>
+                <w:between w:space="0" w:sz="0" w:val="nil"/>
+              </w:pBdr>
+              <w:shd w:fill="auto" w:val="clear"/>
+              <w:spacing w:after="0" w:before="0" w:line="240" w:lineRule="auto"/>
+              <w:ind w:left="0" w:right="0" w:firstLine="0"/>
+              <w:jc w:val="left"/>
+              <w:rPr>
+                <w:rFonts w:ascii="Consolas" w:cs="Consolas" w:eastAsia="Consolas" w:hAnsi="Consolas"/>
+              </w:rPr>
+            </w:pPr>
+            <w:r>
+              <w:rPr>
+                <w:rFonts w:ascii="Consolas" w:cs="Consolas" w:eastAsia="Consolas" w:hAnsi="Consolas"/>
+                <w:rtl w:val="0"/>
+              </w:rPr>
+              <w:t xml:space="preserve"> * -- Tab 4</w:t>
+            </w:r>
+          </w:p>
+          <w:p>
+            <w:pPr>
+              <w:keepNext w:val="0"/>
+              <w:keepLines w:val="0"/>
+              <w:pageBreakBefore w:val="0"/>
+              <w:widowControl w:val="0"/>
+              <w:pBdr>
+                <w:top w:space="0" w:sz="0" w:val="nil"/>
+                <w:left w:space="0" w:sz="0" w:val="nil"/>
+                <w:bottom w:space="0" w:sz="0" w:val="nil"/>
+                <w:right w:space="0" w:sz="0" w:val="nil"/>
+                <w:between w:space="0" w:sz="0" w:val="nil"/>
+              </w:pBdr>
+              <w:shd w:fill="auto" w:val="clear"/>
+              <w:spacing w:after="0" w:before="0" w:line="240" w:lineRule="auto"/>
+              <w:ind w:left="0" w:right="0" w:firstLine="0"/>
+              <w:jc w:val="left"/>
+              <w:rPr>
+                <w:rFonts w:ascii="Consolas" w:cs="Consolas" w:eastAsia="Consolas" w:hAnsi="Consolas"/>
+              </w:rPr>
+            </w:pPr>
+            <w:r>
+              <w:rPr>
+                <w:rFonts w:ascii="Consolas" w:cs="Consolas" w:eastAsia="Consolas" w:hAnsi="Consolas"/>
+                <w:rtl w:val="0"/>
+              </w:rPr>
+              <w:t xml:space="preserve"> * -- Tab 5</w:t>
+            </w:r>
+          </w:p>
+          <w:p>
+            <w:pPr>
+              <w:keepNext w:val="0"/>
+              <w:keepLines w:val="0"/>
+              <w:pageBreakBefore w:val="0"/>
+              <w:widowControl w:val="0"/>
+              <w:pBdr>
+                <w:top w:space="0" w:sz="0" w:val="nil"/>
+                <w:left w:space="0" w:sz="0" w:val="nil"/>
+                <w:bottom w:space="0" w:sz="0" w:val="nil"/>
+                <w:right w:space="0" w:sz="0" w:val="nil"/>
+                <w:between w:space="0" w:sz="0" w:val="nil"/>
+              </w:pBdr>
+              <w:shd w:fill="auto" w:val="clear"/>
+              <w:spacing w:after="0" w:before="0" w:line="240" w:lineRule="auto"/>
+              <w:ind w:left="0" w:right="0" w:firstLine="0"/>
+              <w:jc w:val="left"/>
+              <w:rPr>
+                <w:rFonts w:ascii="Consolas" w:cs="Consolas" w:eastAsia="Consolas" w:hAnsi="Consolas"/>
+              </w:rPr>
+            </w:pPr>
+            <w:r>
+              <w:rPr>
+                <w:rFonts w:ascii="Consolas" w:cs="Consolas" w:eastAsia="Consolas" w:hAnsi="Consolas"/>
+                <w:rtl w:val="0"/>
+              </w:rPr>
+              <w:t xml:space="preserve">*/</w:t>
+            </w:r>
+          </w:p>
+          <w:p>
+            <w:pPr>
+              <w:keepNext w:val="0"/>
+              <w:keepLines w:val="0"/>
+              <w:pageBreakBefore w:val="0"/>
+              <w:widowControl w:val="0"/>
+              <w:pBdr>
+                <w:top w:space="0" w:sz="0" w:val="nil"/>
+                <w:left w:space="0" w:sz="0" w:val="nil"/>
+                <w:bottom w:space="0" w:sz="0" w:val="nil"/>
+                <w:right w:space="0" w:sz="0" w:val="nil"/>
+                <w:between w:space="0" w:sz="0" w:val="nil"/>
+              </w:pBdr>
+              <w:shd w:fill="auto" w:val="clear"/>
+              <w:spacing w:after="0" w:before="0" w:line="240" w:lineRule="auto"/>
+              <w:ind w:left="0" w:right="0" w:firstLine="0"/>
+              <w:jc w:val="left"/>
+              <w:rPr>
+                <w:rFonts w:ascii="Consolas" w:cs="Consolas" w:eastAsia="Consolas" w:hAnsi="Consolas"/>
+              </w:rPr>
+            </w:pPr>
+            <w:r>
+              <w:rPr>
+                <w:rtl w:val="0"/>
+              </w:rPr>
+            </w:r>
+          </w:p>
+          <w:p>
+            <w:pPr>
+              <w:keepNext w:val="0"/>
+              <w:keepLines w:val="0"/>
+              <w:pageBreakBefore w:val="0"/>
+              <w:widowControl w:val="0"/>
+              <w:pBdr>
+                <w:top w:space="0" w:sz="0" w:val="nil"/>
+                <w:left w:space="0" w:sz="0" w:val="nil"/>
+                <w:bottom w:space="0" w:sz="0" w:val="nil"/>
+                <w:right w:space="0" w:sz="0" w:val="nil"/>
+                <w:between w:space="0" w:sz="0" w:val="nil"/>
+              </w:pBdr>
+              <w:shd w:fill="auto" w:val="clear"/>
+              <w:spacing w:after="0" w:before="0" w:line="240" w:lineRule="auto"/>
+              <w:ind w:left="0" w:right="0" w:firstLine="0"/>
+              <w:jc w:val="left"/>
+              <w:rPr>
+                <w:rFonts w:ascii="Consolas" w:cs="Consolas" w:eastAsia="Consolas" w:hAnsi="Consolas"/>
+              </w:rPr>
+            </w:pPr>
+            <w:r>
+              <w:rPr>
+                <w:rFonts w:ascii="Consolas" w:cs="Consolas" w:eastAsia="Consolas" w:hAnsi="Consolas"/>
+                <w:rtl w:val="0"/>
+              </w:rPr>
+              <w:t xml:space="preserve">-- Actividad 2</w:t>
+            </w:r>
+          </w:p>
+          <w:p>
+            <w:pPr>
+              <w:keepNext w:val="0"/>
+              <w:keepLines w:val="0"/>
+              <w:pageBreakBefore w:val="0"/>
+              <w:widowControl w:val="0"/>
+              <w:pBdr>
+                <w:top w:space="0" w:sz="0" w:val="nil"/>
+                <w:left w:space="0" w:sz="0" w:val="nil"/>
+                <w:bottom w:space="0" w:sz="0" w:val="nil"/>
+                <w:right w:space="0" w:sz="0" w:val="nil"/>
+                <w:between w:space="0" w:sz="0" w:val="nil"/>
+              </w:pBdr>
+              <w:shd w:fill="auto" w:val="clear"/>
+              <w:spacing w:after="0" w:before="0" w:line="240" w:lineRule="auto"/>
+              <w:ind w:left="0" w:right="0" w:firstLine="0"/>
+              <w:jc w:val="left"/>
+              <w:rPr>
+                <w:rFonts w:ascii="Consolas" w:cs="Consolas" w:eastAsia="Consolas" w:hAnsi="Consolas"/>
+              </w:rPr>
+            </w:pPr>
+            <w:r>
+              <w:rPr>
+                <w:rFonts w:ascii="Consolas" w:cs="Consolas" w:eastAsia="Consolas" w:hAnsi="Consolas"/>
+                <w:rtl w:val="0"/>
+              </w:rPr>
+              <w:t xml:space="preserve">/*UPDATE AD_Window</w:t>
+            </w:r>
+          </w:p>
+          <w:p>
+            <w:pPr>
+              <w:keepNext w:val="0"/>
+              <w:keepLines w:val="0"/>
+              <w:pageBreakBefore w:val="0"/>
+              <w:widowControl w:val="0"/>
+              <w:pBdr>
+                <w:top w:space="0" w:sz="0" w:val="nil"/>
+                <w:left w:space="0" w:sz="0" w:val="nil"/>
+                <w:bottom w:space="0" w:sz="0" w:val="nil"/>
+                <w:right w:space="0" w:sz="0" w:val="nil"/>
+                <w:between w:space="0" w:sz="0" w:val="nil"/>
+              </w:pBdr>
+              <w:shd w:fill="auto" w:val="clear"/>
+              <w:spacing w:after="0" w:before="0" w:line="240" w:lineRule="auto"/>
+              <w:ind w:left="0" w:right="0" w:firstLine="0"/>
+              <w:jc w:val="left"/>
+              <w:rPr>
+                <w:rFonts w:ascii="Consolas" w:cs="Consolas" w:eastAsia="Consolas" w:hAnsi="Consolas"/>
+              </w:rPr>
+            </w:pPr>
+            <w:r>
+              <w:rPr>
+                <w:rFonts w:ascii="Consolas" w:cs="Consolas" w:eastAsia="Consolas" w:hAnsi="Consolas"/>
+                <w:rtl w:val="0"/>
+              </w:rPr>
+              <w:t xml:space="preserve">SET Name = CONCAT('--', Name)</w:t>
+            </w:r>
+          </w:p>
+          <w:p>
+            <w:pPr>
+              <w:keepNext w:val="0"/>
+              <w:keepLines w:val="0"/>
+              <w:pageBreakBefore w:val="0"/>
+              <w:widowControl w:val="0"/>
+              <w:pBdr>
+                <w:top w:space="0" w:sz="0" w:val="nil"/>
+                <w:left w:space="0" w:sz="0" w:val="nil"/>
+                <w:bottom w:space="0" w:sz="0" w:val="nil"/>
+                <w:right w:space="0" w:sz="0" w:val="nil"/>
+                <w:between w:space="0" w:sz="0" w:val="nil"/>
+              </w:pBdr>
+              <w:shd w:fill="auto" w:val="clear"/>
+              <w:spacing w:after="0" w:before="0" w:line="240" w:lineRule="auto"/>
+              <w:ind w:left="0" w:right="0" w:firstLine="0"/>
+              <w:jc w:val="left"/>
+              <w:rPr>
+                <w:rFonts w:ascii="Consolas" w:cs="Consolas" w:eastAsia="Consolas" w:hAnsi="Consolas"/>
+              </w:rPr>
+            </w:pPr>
+            <w:r>
+              <w:rPr>
+                <w:rFonts w:ascii="Consolas" w:cs="Consolas" w:eastAsia="Consolas" w:hAnsi="Consolas"/>
+                <w:rtl w:val="0"/>
+              </w:rPr>
+              <w:t xml:space="preserve">WHERE AD_Window_ID = 2;*/</w:t>
+            </w:r>
+          </w:p>
+        </w:tc>
+      </w:tr>
+    </w:tbl>
     <w:p>
       <w:pPr>
         <w:rPr/>
@@ -60,7 +2202,7 @@
                     <pic:cNvPicPr preferRelativeResize="0"/>
                   </pic:nvPicPr>
                   <pic:blipFill>
-                    <a:blip r:embed="rId6"/>
+                    <a:blip r:embed="rId7"/>
                     <a:srcRect b="0" l="0" r="0" t="0"/>
                     <a:stretch>
                       <a:fillRect/>
@@ -124,7 +2266,7 @@
         <w:jc w:val="both"/>
         <w:rPr>
           <w:rFonts w:ascii="Consolas" w:cs="Consolas" w:eastAsia="Consolas" w:hAnsi="Consolas"/>
-          <w:b w:val="1"/>
+          <w:color w:val="1a1a1a"/>
         </w:rPr>
       </w:pPr>
       <w:r>
@@ -137,7 +2279,33 @@
         <w:br w:type="textWrapping"/>
         <w:t xml:space="preserve">FROM AD_Window</w:t>
         <w:br w:type="textWrapping"/>
-        <w:t xml:space="preserve">WHERE AD_Window_ID=100</w:t>
+        <w:t xml:space="preserve">WHERE AD_Window_ID = </w:t>
+      </w:r>
+      <w:r>
+        <w:rPr>
+          <w:rFonts w:ascii="Consolas" w:cs="Consolas" w:eastAsia="Consolas" w:hAnsi="Consolas"/>
+          <w:b w:val="1"/>
+          <w:color w:val="ff0000"/>
+          <w:rtl w:val="0"/>
+        </w:rPr>
+        <w:t xml:space="preserve">100</w:t>
+      </w:r>
+      <w:r>
+        <w:rPr>
+          <w:rFonts w:ascii="Consolas" w:cs="Consolas" w:eastAsia="Consolas" w:hAnsi="Consolas"/>
+          <w:b w:val="1"/>
+          <w:color w:val="1a1a1a"/>
+          <w:rtl w:val="0"/>
+        </w:rPr>
+        <w:t xml:space="preserve">; </w:t>
+      </w:r>
+      <w:r>
+        <w:rPr>
+          <w:rFonts w:ascii="Consolas" w:cs="Consolas" w:eastAsia="Consolas" w:hAnsi="Consolas"/>
+          <w:color w:val="1a1a1a"/>
+          <w:rtl w:val="0"/>
+        </w:rPr>
+        <w:t xml:space="preserve">--(Reemplazar 100 por algún ID válido)</w:t>
       </w:r>
     </w:p>
     <w:p>
@@ -200,10 +2368,82 @@
           <w:rtl w:val="0"/>
         </w:rPr>
         <w:t xml:space="preserve">UPDATE AD_Window</w:t>
-        <w:br w:type="textWrapping"/>
-        <w:t xml:space="preserve">SET Name = CONCAT(‘--’, Name)</w:t>
-        <w:br w:type="textWrapping"/>
-        <w:t xml:space="preserve">WHERE AD_Window_ID = 100</w:t>
+      </w:r>
+    </w:p>
+    <w:p>
+      <w:pPr>
+        <w:ind w:left="720" w:firstLine="0"/>
+        <w:jc w:val="both"/>
+        <w:rPr>
+          <w:rFonts w:ascii="Consolas" w:cs="Consolas" w:eastAsia="Consolas" w:hAnsi="Consolas"/>
+          <w:b w:val="1"/>
+        </w:rPr>
+      </w:pPr>
+      <w:r>
+        <w:rPr>
+          <w:rFonts w:ascii="Consolas" w:cs="Consolas" w:eastAsia="Consolas" w:hAnsi="Consolas"/>
+          <w:b w:val="1"/>
+          <w:rtl w:val="0"/>
+        </w:rPr>
+        <w:t xml:space="preserve">SET Name = CONCAT('--', Name)</w:t>
+      </w:r>
+    </w:p>
+    <w:p>
+      <w:pPr>
+        <w:ind w:left="720" w:firstLine="0"/>
+        <w:jc w:val="both"/>
+        <w:rPr>
+          <w:rFonts w:ascii="Consolas" w:cs="Consolas" w:eastAsia="Consolas" w:hAnsi="Consolas"/>
+          <w:color w:val="1a1a1a"/>
+        </w:rPr>
+      </w:pPr>
+      <w:r>
+        <w:rPr>
+          <w:rFonts w:ascii="Consolas" w:cs="Consolas" w:eastAsia="Consolas" w:hAnsi="Consolas"/>
+          <w:b w:val="1"/>
+          <w:rtl w:val="0"/>
+        </w:rPr>
+        <w:t xml:space="preserve">WHERE AD_Window_ID = </w:t>
+      </w:r>
+      <w:r>
+        <w:rPr>
+          <w:rFonts w:ascii="Consolas" w:cs="Consolas" w:eastAsia="Consolas" w:hAnsi="Consolas"/>
+          <w:b w:val="1"/>
+          <w:color w:val="ff0000"/>
+          <w:rtl w:val="0"/>
+        </w:rPr>
+        <w:t xml:space="preserve">100</w:t>
+      </w:r>
+      <w:r>
+        <w:rPr>
+          <w:rFonts w:ascii="Consolas" w:cs="Consolas" w:eastAsia="Consolas" w:hAnsi="Consolas"/>
+          <w:b w:val="1"/>
+          <w:rtl w:val="0"/>
+        </w:rPr>
+        <w:t xml:space="preserve">; </w:t>
+      </w:r>
+      <w:r>
+        <w:rPr>
+          <w:rFonts w:ascii="Consolas" w:cs="Consolas" w:eastAsia="Consolas" w:hAnsi="Consolas"/>
+          <w:color w:val="1a1a1a"/>
+          <w:rtl w:val="0"/>
+        </w:rPr>
+        <w:t xml:space="preserve">--(Reemplazar 100 por algún ID válido)</w:t>
+      </w:r>
+    </w:p>
+    <w:p>
+      <w:pPr>
+        <w:ind w:left="720" w:firstLine="0"/>
+        <w:jc w:val="both"/>
+        <w:rPr>
+          <w:rFonts w:ascii="Consolas" w:cs="Consolas" w:eastAsia="Consolas" w:hAnsi="Consolas"/>
+          <w:b w:val="1"/>
+        </w:rPr>
+      </w:pPr>
+      <w:r>
+        <w:rPr>
+          <w:rtl w:val="0"/>
+        </w:rPr>
       </w:r>
     </w:p>
     <w:p>
@@ -250,7 +2490,73 @@
           <w:b w:val="1"/>
           <w:rtl w:val="0"/>
         </w:rPr>
-        <w:t xml:space="preserve">SELECT * FROM AD_Tab WHERE AD_Windows_ID=100</w:t>
+        <w:t xml:space="preserve">SELECT *</w:t>
+      </w:r>
+    </w:p>
+    <w:p>
+      <w:pPr>
+        <w:ind w:left="720" w:firstLine="0"/>
+        <w:jc w:val="both"/>
+        <w:rPr>
+          <w:rFonts w:ascii="Consolas" w:cs="Consolas" w:eastAsia="Consolas" w:hAnsi="Consolas"/>
+          <w:b w:val="1"/>
+        </w:rPr>
+      </w:pPr>
+      <w:r>
+        <w:rPr>
+          <w:rFonts w:ascii="Consolas" w:cs="Consolas" w:eastAsia="Consolas" w:hAnsi="Consolas"/>
+          <w:b w:val="1"/>
+          <w:rtl w:val="0"/>
+        </w:rPr>
+        <w:t xml:space="preserve">FROM AD_Tab</w:t>
+      </w:r>
+    </w:p>
+    <w:p>
+      <w:pPr>
+        <w:ind w:left="720" w:firstLine="0"/>
+        <w:jc w:val="both"/>
+        <w:rPr>
+          <w:rFonts w:ascii="Consolas" w:cs="Consolas" w:eastAsia="Consolas" w:hAnsi="Consolas"/>
+          <w:b w:val="1"/>
+        </w:rPr>
+      </w:pPr>
+      <w:r>
+        <w:rPr>
+          <w:rFonts w:ascii="Consolas" w:cs="Consolas" w:eastAsia="Consolas" w:hAnsi="Consolas"/>
+          <w:b w:val="1"/>
+          <w:rtl w:val="0"/>
+        </w:rPr>
+        <w:t xml:space="preserve">WHERE AD_Window_ID = </w:t>
+      </w:r>
+      <w:r>
+        <w:rPr>
+          <w:rFonts w:ascii="Consolas" w:cs="Consolas" w:eastAsia="Consolas" w:hAnsi="Consolas"/>
+          <w:b w:val="1"/>
+          <w:color w:val="ff0000"/>
+          <w:rtl w:val="0"/>
+        </w:rPr>
+        <w:t xml:space="preserve">100</w:t>
+      </w:r>
+      <w:r>
+        <w:rPr>
+          <w:rFonts w:ascii="Consolas" w:cs="Consolas" w:eastAsia="Consolas" w:hAnsi="Consolas"/>
+          <w:b w:val="1"/>
+          <w:rtl w:val="0"/>
+        </w:rPr>
+        <w:t xml:space="preserve">; </w:t>
+      </w:r>
+      <w:r>
+        <w:rPr>
+          <w:rFonts w:ascii="Consolas" w:cs="Consolas" w:eastAsia="Consolas" w:hAnsi="Consolas"/>
+          <w:color w:val="1a1a1a"/>
+          <w:rtl w:val="0"/>
+        </w:rPr>
+        <w:t xml:space="preserve">--(Reemplazar 100 por algún ID válido)</w:t>
+      </w:r>
+      <w:r>
+        <w:rPr>
+          <w:rtl w:val="0"/>
+        </w:rPr>
       </w:r>
     </w:p>
     <w:p>
@@ -286,6 +2592,115 @@
     </w:p>
     <w:p>
       <w:pPr>
+        <w:ind w:left="720" w:firstLine="0"/>
+        <w:jc w:val="both"/>
+        <w:rPr>
+          <w:rFonts w:ascii="Consolas" w:cs="Consolas" w:eastAsia="Consolas" w:hAnsi="Consolas"/>
+          <w:b w:val="1"/>
+        </w:rPr>
+      </w:pPr>
+      <w:r>
+        <w:rPr>
+          <w:rFonts w:ascii="Consolas" w:cs="Consolas" w:eastAsia="Consolas" w:hAnsi="Consolas"/>
+          <w:b w:val="1"/>
+          <w:rtl w:val="0"/>
+        </w:rPr>
+        <w:t xml:space="preserve">SELECT CONCAT(AD_Tab.Name, '-', AD_Field.Name) AS "Tab+Field Name"</w:t>
+      </w:r>
+    </w:p>
+    <w:p>
+      <w:pPr>
+        <w:ind w:left="720" w:firstLine="0"/>
+        <w:jc w:val="both"/>
+        <w:rPr>
+          <w:rFonts w:ascii="Consolas" w:cs="Consolas" w:eastAsia="Consolas" w:hAnsi="Consolas"/>
+          <w:b w:val="1"/>
+        </w:rPr>
+      </w:pPr>
+      <w:r>
+        <w:rPr>
+          <w:rFonts w:ascii="Consolas" w:cs="Consolas" w:eastAsia="Consolas" w:hAnsi="Consolas"/>
+          <w:b w:val="1"/>
+          <w:rtl w:val="0"/>
+        </w:rPr>
+        <w:t xml:space="preserve">FROM AD_Tab, AD_Field</w:t>
+      </w:r>
+    </w:p>
+    <w:p>
+      <w:pPr>
+        <w:ind w:left="720" w:firstLine="0"/>
+        <w:jc w:val="both"/>
+        <w:rPr>
+          <w:rFonts w:ascii="Consolas" w:cs="Consolas" w:eastAsia="Consolas" w:hAnsi="Consolas"/>
+          <w:b w:val="1"/>
+          <w:color w:val="ff0000"/>
+        </w:rPr>
+      </w:pPr>
+      <w:r>
+        <w:rPr>
+          <w:rFonts w:ascii="Consolas" w:cs="Consolas" w:eastAsia="Consolas" w:hAnsi="Consolas"/>
+          <w:b w:val="1"/>
+          <w:rtl w:val="0"/>
+        </w:rPr>
+        <w:t xml:space="preserve">WHERE (AD_Field.AD_Tab_ID = AD_Tab.AD_Tab_ID) </w:t>
+        <w:br w:type="textWrapping"/>
+        <w:t xml:space="preserve">AND AD_Tab.AD_Window_ID = </w:t>
+      </w:r>
+      <w:r>
+        <w:rPr>
+          <w:rFonts w:ascii="Consolas" w:cs="Consolas" w:eastAsia="Consolas" w:hAnsi="Consolas"/>
+          <w:b w:val="1"/>
+          <w:color w:val="ff0000"/>
+          <w:rtl w:val="0"/>
+        </w:rPr>
+        <w:t xml:space="preserve">100 </w:t>
+      </w:r>
+      <w:r>
+        <w:rPr>
+          <w:rFonts w:ascii="Consolas" w:cs="Consolas" w:eastAsia="Consolas" w:hAnsi="Consolas"/>
+          <w:color w:val="1a1a1a"/>
+          <w:rtl w:val="0"/>
+        </w:rPr>
+        <w:t xml:space="preserve">--(Reemplazar 100 por algún ID válido)</w:t>
+      </w:r>
+      <w:r>
+        <w:rPr>
+          <w:rtl w:val="0"/>
+        </w:rPr>
+      </w:r>
+    </w:p>
+    <w:p>
+      <w:pPr>
+        <w:ind w:left="720" w:firstLine="0"/>
+        <w:jc w:val="both"/>
+        <w:rPr>
+          <w:rFonts w:ascii="Consolas" w:cs="Consolas" w:eastAsia="Consolas" w:hAnsi="Consolas"/>
+          <w:b w:val="1"/>
+        </w:rPr>
+      </w:pPr>
+      <w:r>
+        <w:rPr>
+          <w:rFonts w:ascii="Consolas" w:cs="Consolas" w:eastAsia="Consolas" w:hAnsi="Consolas"/>
+          <w:b w:val="1"/>
+          <w:rtl w:val="0"/>
+        </w:rPr>
+        <w:t xml:space="preserve">ORDER BY AD_Tab.Name, AD_Field.Name;</w:t>
+      </w:r>
+    </w:p>
+    <w:p>
+      <w:pPr>
+        <w:ind w:left="720" w:firstLine="0"/>
+        <w:jc w:val="both"/>
+        <w:rPr/>
+      </w:pPr>
+      <w:r>
+        <w:rPr>
+          <w:rtl w:val="0"/>
+        </w:rPr>
+      </w:r>
+    </w:p>
+    <w:p>
+      <w:pPr>
         <w:numPr>
           <w:ilvl w:val="0"/>
           <w:numId w:val="1"/>
@@ -305,6 +2720,108 @@
     </w:p>
     <w:p>
       <w:pPr>
+        <w:ind w:left="720" w:firstLine="0"/>
+        <w:jc w:val="both"/>
+        <w:rPr>
+          <w:rFonts w:ascii="Consolas" w:cs="Consolas" w:eastAsia="Consolas" w:hAnsi="Consolas"/>
+          <w:b w:val="1"/>
+        </w:rPr>
+      </w:pPr>
+      <w:r>
+        <w:rPr>
+          <w:rFonts w:ascii="Consolas" w:cs="Consolas" w:eastAsia="Consolas" w:hAnsi="Consolas"/>
+          <w:b w:val="1"/>
+          <w:rtl w:val="0"/>
+        </w:rPr>
+        <w:t xml:space="preserve">SELECT W.Name AS 'Window name', COUNT(T.AD_Window_ID) AS 'Number of tabs'</w:t>
+      </w:r>
+    </w:p>
+    <w:p>
+      <w:pPr>
+        <w:ind w:left="720" w:firstLine="0"/>
+        <w:jc w:val="both"/>
+        <w:rPr>
+          <w:rFonts w:ascii="Consolas" w:cs="Consolas" w:eastAsia="Consolas" w:hAnsi="Consolas"/>
+          <w:b w:val="1"/>
+        </w:rPr>
+      </w:pPr>
+      <w:r>
+        <w:rPr>
+          <w:rFonts w:ascii="Consolas" w:cs="Consolas" w:eastAsia="Consolas" w:hAnsi="Consolas"/>
+          <w:b w:val="1"/>
+          <w:rtl w:val="0"/>
+        </w:rPr>
+        <w:t xml:space="preserve">FROM AD_Tab T</w:t>
+      </w:r>
+    </w:p>
+    <w:p>
+      <w:pPr>
+        <w:ind w:left="720" w:firstLine="0"/>
+        <w:jc w:val="both"/>
+        <w:rPr>
+          <w:rFonts w:ascii="Consolas" w:cs="Consolas" w:eastAsia="Consolas" w:hAnsi="Consolas"/>
+          <w:b w:val="1"/>
+        </w:rPr>
+      </w:pPr>
+      <w:r>
+        <w:rPr>
+          <w:rFonts w:ascii="Consolas" w:cs="Consolas" w:eastAsia="Consolas" w:hAnsi="Consolas"/>
+          <w:b w:val="1"/>
+          <w:rtl w:val="0"/>
+        </w:rPr>
+        <w:t xml:space="preserve">JOIN AD_Window W</w:t>
+      </w:r>
+    </w:p>
+    <w:p>
+      <w:pPr>
+        <w:ind w:left="720" w:firstLine="0"/>
+        <w:jc w:val="both"/>
+        <w:rPr>
+          <w:rFonts w:ascii="Consolas" w:cs="Consolas" w:eastAsia="Consolas" w:hAnsi="Consolas"/>
+          <w:b w:val="1"/>
+        </w:rPr>
+      </w:pPr>
+      <w:r>
+        <w:rPr>
+          <w:rFonts w:ascii="Consolas" w:cs="Consolas" w:eastAsia="Consolas" w:hAnsi="Consolas"/>
+          <w:b w:val="1"/>
+          <w:rtl w:val="0"/>
+        </w:rPr>
+        <w:t xml:space="preserve">ON W.AD_Window_ID = T.AD_Window_ID</w:t>
+      </w:r>
+    </w:p>
+    <w:p>
+      <w:pPr>
+        <w:ind w:left="720" w:firstLine="0"/>
+        <w:jc w:val="both"/>
+        <w:rPr>
+          <w:rFonts w:ascii="Consolas" w:cs="Consolas" w:eastAsia="Consolas" w:hAnsi="Consolas"/>
+          <w:b w:val="1"/>
+        </w:rPr>
+      </w:pPr>
+      <w:r>
+        <w:rPr>
+          <w:rFonts w:ascii="Consolas" w:cs="Consolas" w:eastAsia="Consolas" w:hAnsi="Consolas"/>
+          <w:b w:val="1"/>
+          <w:rtl w:val="0"/>
+        </w:rPr>
+        <w:t xml:space="preserve">GROUP BY W.AD_Window_ID;</w:t>
+      </w:r>
+    </w:p>
+    <w:p>
+      <w:pPr>
+        <w:ind w:left="720" w:firstLine="0"/>
+        <w:jc w:val="both"/>
+        <w:rPr/>
+      </w:pPr>
+      <w:r>
+        <w:rPr>
+          <w:rtl w:val="0"/>
+        </w:rPr>
+      </w:r>
+    </w:p>
+    <w:p>
+      <w:pPr>
         <w:numPr>
           <w:ilvl w:val="0"/>
           <w:numId w:val="1"/>
@@ -324,6 +2841,162 @@
     </w:p>
     <w:p>
       <w:pPr>
+        <w:ind w:left="720" w:firstLine="0"/>
+        <w:jc w:val="both"/>
+        <w:rPr>
+          <w:b w:val="1"/>
+          <w:color w:val="ff0000"/>
+        </w:rPr>
+      </w:pPr>
+      <w:r>
+        <w:rPr>
+          <w:b w:val="1"/>
+          <w:color w:val="ff0000"/>
+          <w:rtl w:val="0"/>
+        </w:rPr>
+        <w:t xml:space="preserve">SELECT W.Name AS 'Window Name', COUNT(F.AD_Tab_ID) AS 'Num of fields'</w:t>
+      </w:r>
+    </w:p>
+    <w:p>
+      <w:pPr>
+        <w:ind w:left="720" w:firstLine="0"/>
+        <w:jc w:val="both"/>
+        <w:rPr>
+          <w:b w:val="1"/>
+          <w:color w:val="ff0000"/>
+        </w:rPr>
+      </w:pPr>
+      <w:r>
+        <w:rPr>
+          <w:b w:val="1"/>
+          <w:color w:val="ff0000"/>
+          <w:rtl w:val="0"/>
+        </w:rPr>
+        <w:t xml:space="preserve">FROM AD_Field AS F</w:t>
+      </w:r>
+    </w:p>
+    <w:p>
+      <w:pPr>
+        <w:ind w:left="720" w:firstLine="0"/>
+        <w:jc w:val="both"/>
+        <w:rPr>
+          <w:b w:val="1"/>
+          <w:color w:val="ff0000"/>
+        </w:rPr>
+      </w:pPr>
+      <w:r>
+        <w:rPr>
+          <w:b w:val="1"/>
+          <w:color w:val="ff0000"/>
+          <w:rtl w:val="0"/>
+        </w:rPr>
+        <w:t xml:space="preserve">JOIN AD_Tab AS T</w:t>
+      </w:r>
+    </w:p>
+    <w:p>
+      <w:pPr>
+        <w:ind w:left="720" w:firstLine="0"/>
+        <w:jc w:val="both"/>
+        <w:rPr>
+          <w:b w:val="1"/>
+          <w:color w:val="ff0000"/>
+        </w:rPr>
+      </w:pPr>
+      <w:r>
+        <w:rPr>
+          <w:b w:val="1"/>
+          <w:color w:val="ff0000"/>
+          <w:rtl w:val="0"/>
+        </w:rPr>
+        <w:t xml:space="preserve">ON T.AD_Tab_ID = F.AD_Tab_ID</w:t>
+      </w:r>
+    </w:p>
+    <w:p>
+      <w:pPr>
+        <w:ind w:left="720" w:firstLine="0"/>
+        <w:jc w:val="both"/>
+        <w:rPr>
+          <w:b w:val="1"/>
+          <w:color w:val="ff0000"/>
+        </w:rPr>
+      </w:pPr>
+      <w:r>
+        <w:rPr>
+          <w:b w:val="1"/>
+          <w:color w:val="ff0000"/>
+          <w:rtl w:val="0"/>
+        </w:rPr>
+        <w:t xml:space="preserve">JOIN AD_Window AS W</w:t>
+      </w:r>
+    </w:p>
+    <w:p>
+      <w:pPr>
+        <w:ind w:left="720" w:firstLine="0"/>
+        <w:jc w:val="both"/>
+        <w:rPr>
+          <w:b w:val="1"/>
+          <w:color w:val="ff0000"/>
+        </w:rPr>
+      </w:pPr>
+      <w:r>
+        <w:rPr>
+          <w:b w:val="1"/>
+          <w:color w:val="ff0000"/>
+          <w:rtl w:val="0"/>
+        </w:rPr>
+        <w:t xml:space="preserve">ON W.AD_Window_ID = T.AD_Window_ID</w:t>
+      </w:r>
+    </w:p>
+    <w:p>
+      <w:pPr>
+        <w:ind w:left="720" w:firstLine="0"/>
+        <w:jc w:val="both"/>
+        <w:rPr>
+          <w:b w:val="1"/>
+          <w:color w:val="ff0000"/>
+        </w:rPr>
+      </w:pPr>
+      <w:r>
+        <w:rPr>
+          <w:b w:val="1"/>
+          <w:color w:val="ff0000"/>
+          <w:rtl w:val="0"/>
+        </w:rPr>
+        <w:t xml:space="preserve">GROUP BY F.AD_Tab_ID</w:t>
+      </w:r>
+    </w:p>
+    <w:p>
+      <w:pPr>
+        <w:ind w:left="720" w:firstLine="0"/>
+        <w:jc w:val="both"/>
+        <w:rPr>
+          <w:b w:val="1"/>
+          <w:color w:val="ff0000"/>
+        </w:rPr>
+      </w:pPr>
+      <w:r>
+        <w:rPr>
+          <w:b w:val="1"/>
+          <w:color w:val="ff0000"/>
+          <w:rtl w:val="0"/>
+        </w:rPr>
+        <w:t xml:space="preserve">ORDER BY COUNT(F.AD_Tab_ID) DESC;</w:t>
+      </w:r>
+    </w:p>
+    <w:p>
+      <w:pPr>
+        <w:ind w:left="720" w:firstLine="0"/>
+        <w:jc w:val="both"/>
+        <w:rPr/>
+      </w:pPr>
+      <w:r>
+        <w:rPr>
+          <w:rtl w:val="0"/>
+        </w:rPr>
+      </w:r>
+    </w:p>
+    <w:p>
+      <w:pPr>
         <w:numPr>
           <w:ilvl w:val="0"/>
           <w:numId w:val="1"/>
@@ -340,6 +3013,119 @@
         </w:rPr>
         <w:t xml:space="preserve">Windows with more than 5 tabs.</w:t>
       </w:r>
+      <w:r>
+        <w:rPr>
+          <w:rtl w:val="0"/>
+        </w:rPr>
+      </w:r>
+    </w:p>
+    <w:p>
+      <w:pPr>
+        <w:ind w:left="720" w:firstLine="0"/>
+        <w:jc w:val="both"/>
+        <w:rPr>
+          <w:rFonts w:ascii="Consolas" w:cs="Consolas" w:eastAsia="Consolas" w:hAnsi="Consolas"/>
+          <w:b w:val="1"/>
+        </w:rPr>
+      </w:pPr>
+      <w:r>
+        <w:rPr>
+          <w:rFonts w:ascii="Consolas" w:cs="Consolas" w:eastAsia="Consolas" w:hAnsi="Consolas"/>
+          <w:b w:val="1"/>
+          <w:rtl w:val="0"/>
+        </w:rPr>
+        <w:t xml:space="preserve">SELECT W.Name, COUNT(T.AD_Window_ID) AS 'Num of tabs'</w:t>
+      </w:r>
+    </w:p>
+    <w:p>
+      <w:pPr>
+        <w:ind w:left="720" w:firstLine="0"/>
+        <w:jc w:val="both"/>
+        <w:rPr>
+          <w:rFonts w:ascii="Consolas" w:cs="Consolas" w:eastAsia="Consolas" w:hAnsi="Consolas"/>
+          <w:b w:val="1"/>
+        </w:rPr>
+      </w:pPr>
+      <w:r>
+        <w:rPr>
+          <w:rFonts w:ascii="Consolas" w:cs="Consolas" w:eastAsia="Consolas" w:hAnsi="Consolas"/>
+          <w:b w:val="1"/>
+          <w:rtl w:val="0"/>
+        </w:rPr>
+        <w:t xml:space="preserve">FROM AD_Tab T</w:t>
+      </w:r>
+    </w:p>
+    <w:p>
+      <w:pPr>
+        <w:ind w:left="720" w:firstLine="0"/>
+        <w:jc w:val="both"/>
+        <w:rPr>
+          <w:rFonts w:ascii="Consolas" w:cs="Consolas" w:eastAsia="Consolas" w:hAnsi="Consolas"/>
+          <w:b w:val="1"/>
+        </w:rPr>
+      </w:pPr>
+      <w:r>
+        <w:rPr>
+          <w:rFonts w:ascii="Consolas" w:cs="Consolas" w:eastAsia="Consolas" w:hAnsi="Consolas"/>
+          <w:b w:val="1"/>
+          <w:rtl w:val="0"/>
+        </w:rPr>
+        <w:t xml:space="preserve">LEFT JOIN AD_Window W</w:t>
+      </w:r>
+    </w:p>
+    <w:p>
+      <w:pPr>
+        <w:ind w:left="720" w:firstLine="0"/>
+        <w:jc w:val="both"/>
+        <w:rPr>
+          <w:rFonts w:ascii="Consolas" w:cs="Consolas" w:eastAsia="Consolas" w:hAnsi="Consolas"/>
+          <w:b w:val="1"/>
+        </w:rPr>
+      </w:pPr>
+      <w:r>
+        <w:rPr>
+          <w:rFonts w:ascii="Consolas" w:cs="Consolas" w:eastAsia="Consolas" w:hAnsi="Consolas"/>
+          <w:b w:val="1"/>
+          <w:rtl w:val="0"/>
+        </w:rPr>
+        <w:t xml:space="preserve">ON W.AD_Window_ID = T.AD_Window_ID</w:t>
+      </w:r>
+    </w:p>
+    <w:p>
+      <w:pPr>
+        <w:ind w:left="720" w:firstLine="0"/>
+        <w:jc w:val="both"/>
+        <w:rPr>
+          <w:rFonts w:ascii="Consolas" w:cs="Consolas" w:eastAsia="Consolas" w:hAnsi="Consolas"/>
+          <w:b w:val="1"/>
+        </w:rPr>
+      </w:pPr>
+      <w:r>
+        <w:rPr>
+          <w:rFonts w:ascii="Consolas" w:cs="Consolas" w:eastAsia="Consolas" w:hAnsi="Consolas"/>
+          <w:b w:val="1"/>
+          <w:rtl w:val="0"/>
+        </w:rPr>
+        <w:t xml:space="preserve">GROUP BY W.AD_Window_ID</w:t>
+      </w:r>
+    </w:p>
+    <w:p>
+      <w:pPr>
+        <w:ind w:left="720" w:firstLine="0"/>
+        <w:jc w:val="both"/>
+        <w:rPr>
+          <w:rFonts w:ascii="Consolas" w:cs="Consolas" w:eastAsia="Consolas" w:hAnsi="Consolas"/>
+          <w:b w:val="1"/>
+        </w:rPr>
+      </w:pPr>
+      <w:r>
+        <w:rPr>
+          <w:rFonts w:ascii="Consolas" w:cs="Consolas" w:eastAsia="Consolas" w:hAnsi="Consolas"/>
+          <w:b w:val="1"/>
+          <w:rtl w:val="0"/>
+        </w:rPr>
+        <w:t xml:space="preserve">HAVING COUNT(T.AD_Window_ID) &gt;= 5;</w:t>
+      </w:r>
     </w:p>
     <w:p>
       <w:pPr>
@@ -351,16 +3137,10 @@
         <w:rPr>
           <w:rtl w:val="0"/>
         </w:rPr>
-        <w:t xml:space="preserve">SELECT *</w:t>
-      </w:r>
-      <w:r>
-        <w:rPr>
-          <w:rtl w:val="0"/>
-        </w:rPr>
       </w:r>
     </w:p>
     <w:sectPr>
-      <w:headerReference r:id="rId7" w:type="default"/>
+      <w:headerReference r:id="rId8" w:type="default"/>
       <w:pgSz w:h="16834" w:w="11909" w:orient="portrait"/>
       <w:pgMar w:bottom="1440" w:top="1440" w:left="1440" w:right="1440" w:header="720" w:footer="720"/>
       <w:pgNumType w:start="1"/>
@@ -681,6 +3461,19 @@
       <w:sz w:val="30"/>
       <w:szCs w:val="30"/>
     </w:rPr>
+  </w:style>
+  <w:style w:type="table" w:styleId="Table1">
+    <w:basedOn w:val="TableNormal"/>
+    <w:tblPr>
+      <w:tblStyleRowBandSize w:val="1"/>
+      <w:tblStyleColBandSize w:val="1"/>
+      <w:tblCellMar>
+        <w:top w:w="100.0" w:type="dxa"/>
+        <w:left w:w="100.0" w:type="dxa"/>
+        <w:bottom w:w="100.0" w:type="dxa"/>
+        <w:right w:w="100.0" w:type="dxa"/>
+      </w:tblCellMar>
+    </w:tblPr>
   </w:style>
 </w:styles>
 </file>

</xml_diff>